<commit_message>
small changes and report
</commit_message>
<xml_diff>
--- a/CMSC426_P3/report.docx
+++ b/CMSC426_P3/report.docx
@@ -7,7 +7,15 @@
         <w:t xml:space="preserve">For </w:t>
       </w:r>
       <w:r>
-        <w:t>implementing rotobrush, we followed the systems diagram that was given to us in the slides:</w:t>
+        <w:t xml:space="preserve">implementing </w:t>
+      </w:r>
+      <w:proofErr w:type="spellStart"/>
+      <w:r>
+        <w:t>rotobrush</w:t>
+      </w:r>
+      <w:proofErr w:type="spellEnd"/>
+      <w:r>
+        <w:t>, we followed the systems diagram that was given to us in the slides:</w:t>
       </w:r>
     </w:p>
     <w:p>
@@ -88,6 +96,7 @@
       <w:r>
         <w:t xml:space="preserve">Luckily, we were given </w:t>
       </w:r>
+      <w:proofErr w:type="spellStart"/>
       <w:r>
         <w:rPr>
           <w:rFonts w:ascii="Courier" w:eastAsia="Times New Roman" w:hAnsi="Courier" w:cs="Times New Roman"/>
@@ -98,14 +107,29 @@
         </w:rPr>
         <w:t>initLocalWindows.m</w:t>
       </w:r>
+      <w:proofErr w:type="spellEnd"/>
       <w:r>
         <w:t xml:space="preserve"> </w:t>
       </w:r>
       <w:r>
-        <w:t>so all we had to do was use roipoly to make the mask. We chose to have 35 windows with a width of 30 pixels because we learned that we wanted to have as many points as possible without slowing the runtime, and we wanted about 1/3 of the window t</w:t>
-      </w:r>
-      <w:r>
-        <w:t>o overlap with another. Below is an imapge with</w:t>
+        <w:t xml:space="preserve">so all we had to do was use </w:t>
+      </w:r>
+      <w:proofErr w:type="spellStart"/>
+      <w:r>
+        <w:t>roipoly</w:t>
+      </w:r>
+      <w:proofErr w:type="spellEnd"/>
+      <w:r>
+        <w:t xml:space="preserve"> to make the mask. We chose to have 35 windows with a width of 30 pixels because we learned that we wanted to have as many points as possible without slowing the runtime, and we wanted about 1/3 of the window t</w:t>
+      </w:r>
+      <w:r>
+        <w:t>o overla</w:t>
+      </w:r>
+      <w:r>
+        <w:t>p with another. Below is an ima</w:t>
+      </w:r>
+      <w:r>
+        <w:t>ge with</w:t>
       </w:r>
       <w:r>
         <w:t xml:space="preserve"> the local windows we had for the turtle.</w:t>
@@ -235,7 +259,15 @@
         <w:t>probability</w:t>
       </w:r>
       <w:r>
-        <w:t xml:space="preserve">. We, then later added local windows, and points when we wrote the updateModels file. </w:t>
+        <w:t xml:space="preserve">. We, then later added local windows, and points when we wrote the </w:t>
+      </w:r>
+      <w:proofErr w:type="spellStart"/>
+      <w:r>
+        <w:t>updateModels</w:t>
+      </w:r>
+      <w:proofErr w:type="spellEnd"/>
+      <w:r>
+        <w:t xml:space="preserve"> file. </w:t>
       </w:r>
       <w:r>
         <w:t xml:space="preserve">For the math, </w:t>
@@ -752,7 +784,21 @@
         <w:rPr>
           <w:rFonts w:eastAsiaTheme="minorEastAsia"/>
         </w:rPr>
-        <w:t xml:space="preserve">. We used bwdist to calculate distance for </w:t>
+        <w:t xml:space="preserve">. We used </w:t>
+      </w:r>
+      <w:proofErr w:type="spellStart"/>
+      <w:r>
+        <w:rPr>
+          <w:rFonts w:eastAsiaTheme="minorEastAsia"/>
+        </w:rPr>
+        <w:t>bwdist</w:t>
+      </w:r>
+      <w:proofErr w:type="spellEnd"/>
+      <w:r>
+        <w:rPr>
+          <w:rFonts w:eastAsiaTheme="minorEastAsia"/>
+        </w:rPr>
+        <w:t xml:space="preserve"> to calculate distance for </w:t>
       </w:r>
       <w:r>
         <w:rPr>
@@ -903,12 +949,14 @@
             </m:r>
           </m:e>
         </m:d>
+        <w:proofErr w:type="gramStart"/>
         <m:r>
           <w:rPr>
             <w:rFonts w:ascii="Cambria Math" w:eastAsiaTheme="minorEastAsia" w:hAnsi="Cambria Math"/>
           </w:rPr>
           <m:t>/(</m:t>
         </m:r>
+        <w:proofErr w:type="gramEnd"/>
         <m:sSub>
           <m:sSubPr>
             <m:ctrlPr>
@@ -1031,6 +1079,38 @@
           <w:rFonts w:eastAsiaTheme="minorEastAsia"/>
         </w:rPr>
         <w:t xml:space="preserve"> and the GMM and pdf to find the foreground probability.</w:t>
+      </w:r>
+      <w:r>
+        <w:rPr>
+          <w:rFonts w:eastAsiaTheme="minorEastAsia"/>
+        </w:rPr>
+        <w:t xml:space="preserve"> As you can see from the above images,</w:t>
+      </w:r>
+      <w:r>
+        <w:rPr>
+          <w:rFonts w:eastAsiaTheme="minorEastAsia"/>
+        </w:rPr>
+        <w:t xml:space="preserve"> we thought we did </w:t>
+      </w:r>
+      <w:proofErr w:type="gramStart"/>
+      <w:r>
+        <w:rPr>
+          <w:rFonts w:eastAsiaTheme="minorEastAsia"/>
+        </w:rPr>
+        <w:t>pretty well</w:t>
+      </w:r>
+      <w:proofErr w:type="gramEnd"/>
+      <w:r>
+        <w:rPr>
+          <w:rFonts w:eastAsiaTheme="minorEastAsia"/>
+        </w:rPr>
+        <w:t xml:space="preserve"> with the </w:t>
+      </w:r>
+      <w:r>
+        <w:rPr>
+          <w:rFonts w:eastAsiaTheme="minorEastAsia"/>
+        </w:rPr>
+        <w:t>results of the color model.</w:t>
       </w:r>
     </w:p>
     <w:p>
@@ -1665,7 +1745,10 @@
         </w:rPr>
       </w:pPr>
       <w:r>
-        <w:t xml:space="preserve">For the parameters, we used 0.8 for </w:t>
+        <w:t>For the parameters, we used 0.6</w:t>
+      </w:r>
+      <w:r>
+        <w:t xml:space="preserve"> for </w:t>
       </w:r>
       <m:oMath>
         <m:sSub>
@@ -1699,7 +1782,13 @@
         <w:rPr>
           <w:rFonts w:eastAsiaTheme="minorEastAsia"/>
         </w:rPr>
-        <w:t xml:space="preserve">, 0.2 for </w:t>
+        <w:t>, 100</w:t>
+      </w:r>
+      <w:r>
+        <w:rPr>
+          <w:rFonts w:eastAsiaTheme="minorEastAsia"/>
+        </w:rPr>
+        <w:t xml:space="preserve"> for </w:t>
       </w:r>
       <m:oMath>
         <m:sSub>
@@ -1734,7 +1823,13 @@
         <w:rPr>
           <w:rFonts w:eastAsiaTheme="minorEastAsia"/>
         </w:rPr>
-        <w:t xml:space="preserve">, 2 for R, and about 1300 for A. </w:t>
+        <w:t>, 2 for R, and about 1</w:t>
+      </w:r>
+      <w:r>
+        <w:rPr>
+          <w:rFonts w:eastAsiaTheme="minorEastAsia"/>
+        </w:rPr>
+        <w:t xml:space="preserve">00 for A. </w:t>
       </w:r>
     </w:p>
     <w:p>
@@ -1831,10 +1926,10 @@
           <w:noProof/>
         </w:rPr>
         <w:drawing>
-          <wp:inline distT="0" distB="0" distL="0" distR="0" wp14:anchorId="5BE9B885" wp14:editId="1F20F68A">
-            <wp:extent cx="1633960" cy="1610782"/>
+          <wp:inline distT="0" distB="0" distL="0" distR="0" wp14:anchorId="3E4D9835" wp14:editId="0577BC41">
+            <wp:extent cx="1681794" cy="1635291"/>
             <wp:effectExtent l="0" t="0" r="0" b="0"/>
-            <wp:docPr id="6" name="Picture 6" descr="../../Desktop/fin3.jpg"/>
+            <wp:docPr id="7" name="Picture 7" descr="../../Desktop/fin3.jpg"/>
             <wp:cNvGraphicFramePr>
               <a:graphicFrameLocks xmlns:a="http://schemas.openxmlformats.org/drawingml/2006/main" noChangeAspect="1"/>
             </wp:cNvGraphicFramePr>
@@ -1842,7 +1937,7 @@
               <a:graphicData uri="http://schemas.openxmlformats.org/drawingml/2006/picture">
                 <pic:pic xmlns:pic="http://schemas.openxmlformats.org/drawingml/2006/picture">
                   <pic:nvPicPr>
-                    <pic:cNvPr id="0" name="Picture 5" descr="../../Desktop/fin3.jpg"/>
+                    <pic:cNvPr id="0" name="Picture 6" descr="../../Desktop/fin3.jpg"/>
                     <pic:cNvPicPr>
                       <a:picLocks noChangeAspect="1" noChangeArrowheads="1"/>
                     </pic:cNvPicPr>
@@ -1855,13 +1950,13 @@
                         </a:ext>
                       </a:extLst>
                     </a:blip>
-                    <a:srcRect l="42136" t="10526" r="35693" b="54636"/>
+                    <a:srcRect l="42632" t="20154" r="42450" b="54569"/>
                     <a:stretch/>
                   </pic:blipFill>
                   <pic:spPr bwMode="auto">
                     <a:xfrm>
                       <a:off x="0" y="0"/>
-                      <a:ext cx="1646659" cy="1623301"/>
+                      <a:ext cx="1709692" cy="1662418"/>
                     </a:xfrm>
                     <a:prstGeom prst="rect">
                       <a:avLst/>
@@ -1902,18 +1997,432 @@
       <w:pPr>
         <w:rPr>
           <w:rFonts w:eastAsiaTheme="minorEastAsia"/>
-          <w:b/>
         </w:rPr>
       </w:pPr>
       <w:r>
         <w:rPr>
           <w:rFonts w:eastAsiaTheme="minorEastAsia"/>
-          <w:b/>
-        </w:rPr>
-        <w:t>Estimate Local Boundary Deformation</w:t>
+        </w:rPr>
+        <w:t xml:space="preserve">For </w:t>
+      </w:r>
+      <w:proofErr w:type="spellStart"/>
+      <w:r>
+        <w:rPr>
+          <w:rFonts w:eastAsiaTheme="minorEastAsia"/>
+        </w:rPr>
+        <w:t>calculateGlobalAffine</w:t>
+      </w:r>
+      <w:proofErr w:type="spellEnd"/>
+      <w:r>
+        <w:rPr>
+          <w:rFonts w:eastAsiaTheme="minorEastAsia"/>
+        </w:rPr>
+        <w:t xml:space="preserve">, we initially were using </w:t>
+      </w:r>
+      <w:proofErr w:type="spellStart"/>
+      <w:r>
+        <w:rPr>
+          <w:rFonts w:eastAsiaTheme="minorEastAsia"/>
+        </w:rPr>
+        <w:t>detectHarrisFeatures</w:t>
+      </w:r>
+      <w:proofErr w:type="spellEnd"/>
+      <w:r>
+        <w:rPr>
+          <w:rFonts w:eastAsiaTheme="minorEastAsia"/>
+        </w:rPr>
+        <w:t xml:space="preserve"> to get the features, but we weren’t satisfied with those results, so we switched to </w:t>
+      </w:r>
+      <w:proofErr w:type="spellStart"/>
+      <w:r>
+        <w:rPr>
+          <w:rFonts w:eastAsiaTheme="minorEastAsia"/>
+        </w:rPr>
+        <w:t>detectSURFFeatures</w:t>
+      </w:r>
+      <w:proofErr w:type="spellEnd"/>
+      <w:r>
+        <w:rPr>
+          <w:rFonts w:eastAsiaTheme="minorEastAsia"/>
+        </w:rPr>
+        <w:t xml:space="preserve">. Below is a picture of the matched features on the first frame with the second frame after we extracted the features. </w:t>
+      </w:r>
+    </w:p>
+    <w:p>
+      <w:pPr>
+        <w:rPr>
+          <w:rFonts w:eastAsiaTheme="minorEastAsia"/>
+        </w:rPr>
+      </w:pPr>
+    </w:p>
+    <w:p>
+      <w:pPr>
+        <w:rPr>
+          <w:rFonts w:eastAsiaTheme="minorEastAsia"/>
+        </w:rPr>
+      </w:pPr>
+      <w:r>
+        <w:rPr>
+          <w:rFonts w:eastAsiaTheme="minorEastAsia"/>
+          <w:noProof/>
+        </w:rPr>
+        <w:drawing>
+          <wp:inline distT="0" distB="0" distL="0" distR="0" wp14:anchorId="1120A46D" wp14:editId="7A85693A">
+            <wp:extent cx="4995502" cy="2808808"/>
+            <wp:effectExtent l="0" t="0" r="8890" b="10795"/>
+            <wp:docPr id="8" name="Picture 8" descr="../../Desktop/affine1.jpg"/>
+            <wp:cNvGraphicFramePr>
+              <a:graphicFrameLocks xmlns:a="http://schemas.openxmlformats.org/drawingml/2006/main" noChangeAspect="1"/>
+            </wp:cNvGraphicFramePr>
+            <a:graphic xmlns:a="http://schemas.openxmlformats.org/drawingml/2006/main">
+              <a:graphicData uri="http://schemas.openxmlformats.org/drawingml/2006/picture">
+                <pic:pic xmlns:pic="http://schemas.openxmlformats.org/drawingml/2006/picture">
+                  <pic:nvPicPr>
+                    <pic:cNvPr id="0" name="Picture 7" descr="../../Desktop/affine1.jpg"/>
+                    <pic:cNvPicPr>
+                      <a:picLocks noChangeAspect="1" noChangeArrowheads="1"/>
+                    </pic:cNvPicPr>
+                  </pic:nvPicPr>
+                  <pic:blipFill rotWithShape="1">
+                    <a:blip r:embed="rId9">
+                      <a:extLst>
+                        <a:ext uri="{28A0092B-C50C-407E-A947-70E740481C1C}">
+                          <a14:useLocalDpi xmlns:a14="http://schemas.microsoft.com/office/drawing/2010/main" val="0"/>
+                        </a:ext>
+                      </a:extLst>
+                    </a:blip>
+                    <a:srcRect l="7950" t="4190" r="7793" b="12575"/>
+                    <a:stretch/>
+                  </pic:blipFill>
+                  <pic:spPr bwMode="auto">
+                    <a:xfrm>
+                      <a:off x="0" y="0"/>
+                      <a:ext cx="4996145" cy="2809170"/>
+                    </a:xfrm>
+                    <a:prstGeom prst="rect">
+                      <a:avLst/>
+                    </a:prstGeom>
+                    <a:noFill/>
+                    <a:ln>
+                      <a:noFill/>
+                    </a:ln>
+                    <a:extLst>
+                      <a:ext uri="{53640926-AAD7-44D8-BBD7-CCE9431645EC}">
+                        <a14:shadowObscured xmlns:a14="http://schemas.microsoft.com/office/drawing/2010/main"/>
+                      </a:ext>
+                    </a:extLst>
+                  </pic:spPr>
+                </pic:pic>
+              </a:graphicData>
+            </a:graphic>
+          </wp:inline>
+        </w:drawing>
+      </w:r>
+    </w:p>
+    <w:p>
+      <w:pPr>
+        <w:rPr>
+          <w:rFonts w:eastAsiaTheme="minorEastAsia"/>
+        </w:rPr>
+      </w:pPr>
+      <w:r>
+        <w:rPr>
+          <w:rFonts w:eastAsiaTheme="minorEastAsia"/>
+        </w:rPr>
+        <w:t>As you can see, there were some features that shouldn’t have been there on the left. We then filtered those out by checking if it was in the mask. The image below is what we got after this filtering.</w:t>
+      </w:r>
+    </w:p>
+    <w:p>
+      <w:pPr>
+        <w:rPr>
+          <w:rFonts w:eastAsiaTheme="minorEastAsia"/>
+        </w:rPr>
+      </w:pPr>
+      <w:r>
+        <w:rPr>
+          <w:rFonts w:eastAsiaTheme="minorEastAsia"/>
+          <w:noProof/>
+        </w:rPr>
+        <w:drawing>
+          <wp:inline distT="0" distB="0" distL="0" distR="0" wp14:anchorId="199EFAAA" wp14:editId="78A43A8A">
+            <wp:extent cx="4986261" cy="2837186"/>
+            <wp:effectExtent l="0" t="0" r="0" b="7620"/>
+            <wp:docPr id="9" name="Picture 9" descr="../../Desktop/affine2.jpg"/>
+            <wp:cNvGraphicFramePr>
+              <a:graphicFrameLocks xmlns:a="http://schemas.openxmlformats.org/drawingml/2006/main" noChangeAspect="1"/>
+            </wp:cNvGraphicFramePr>
+            <a:graphic xmlns:a="http://schemas.openxmlformats.org/drawingml/2006/main">
+              <a:graphicData uri="http://schemas.openxmlformats.org/drawingml/2006/picture">
+                <pic:pic xmlns:pic="http://schemas.openxmlformats.org/drawingml/2006/picture">
+                  <pic:nvPicPr>
+                    <pic:cNvPr id="0" name="Picture 8" descr="../../Desktop/affine2.jpg"/>
+                    <pic:cNvPicPr>
+                      <a:picLocks noChangeAspect="1" noChangeArrowheads="1"/>
+                    </pic:cNvPicPr>
+                  </pic:nvPicPr>
+                  <pic:blipFill rotWithShape="1">
+                    <a:blip r:embed="rId10">
+                      <a:extLst>
+                        <a:ext uri="{28A0092B-C50C-407E-A947-70E740481C1C}">
+                          <a14:useLocalDpi xmlns:a14="http://schemas.microsoft.com/office/drawing/2010/main" val="0"/>
+                        </a:ext>
+                      </a:extLst>
+                    </a:blip>
+                    <a:srcRect l="7791" t="3632" r="8110" b="12296"/>
+                    <a:stretch/>
+                  </pic:blipFill>
+                  <pic:spPr bwMode="auto">
+                    <a:xfrm>
+                      <a:off x="0" y="0"/>
+                      <a:ext cx="4986736" cy="2837456"/>
+                    </a:xfrm>
+                    <a:prstGeom prst="rect">
+                      <a:avLst/>
+                    </a:prstGeom>
+                    <a:noFill/>
+                    <a:ln>
+                      <a:noFill/>
+                    </a:ln>
+                    <a:extLst>
+                      <a:ext uri="{53640926-AAD7-44D8-BBD7-CCE9431645EC}">
+                        <a14:shadowObscured xmlns:a14="http://schemas.microsoft.com/office/drawing/2010/main"/>
+                      </a:ext>
+                    </a:extLst>
+                  </pic:spPr>
+                </pic:pic>
+              </a:graphicData>
+            </a:graphic>
+          </wp:inline>
+        </w:drawing>
+      </w:r>
+    </w:p>
+    <w:p>
+      <w:pPr>
+        <w:rPr>
+          <w:rFonts w:eastAsiaTheme="minorEastAsia"/>
+        </w:rPr>
+      </w:pPr>
+      <w:r>
+        <w:rPr>
+          <w:rFonts w:eastAsiaTheme="minorEastAsia"/>
+        </w:rPr>
+        <w:t xml:space="preserve">We then used </w:t>
+      </w:r>
+      <w:proofErr w:type="spellStart"/>
+      <w:r>
+        <w:rPr>
+          <w:rFonts w:eastAsiaTheme="minorEastAsia"/>
+        </w:rPr>
+        <w:t>estimateGeometricTransform</w:t>
+      </w:r>
+      <w:proofErr w:type="spellEnd"/>
+      <w:r>
+        <w:rPr>
+          <w:rFonts w:eastAsiaTheme="minorEastAsia"/>
+        </w:rPr>
+        <w:t xml:space="preserve">, </w:t>
+      </w:r>
+      <w:proofErr w:type="spellStart"/>
+      <w:r>
+        <w:rPr>
+          <w:rFonts w:eastAsiaTheme="minorEastAsia"/>
+        </w:rPr>
+        <w:t>imwarp</w:t>
+      </w:r>
+      <w:proofErr w:type="spellEnd"/>
+      <w:r>
+        <w:rPr>
+          <w:rFonts w:eastAsiaTheme="minorEastAsia"/>
+        </w:rPr>
+        <w:t xml:space="preserve">, </w:t>
+      </w:r>
+      <w:proofErr w:type="spellStart"/>
+      <w:r>
+        <w:rPr>
+          <w:rFonts w:eastAsiaTheme="minorEastAsia"/>
+        </w:rPr>
+        <w:t>transformPointsForward</w:t>
+      </w:r>
+      <w:proofErr w:type="spellEnd"/>
+      <w:r>
+        <w:rPr>
+          <w:rFonts w:eastAsiaTheme="minorEastAsia"/>
+        </w:rPr>
+        <w:t xml:space="preserve"> </w:t>
+      </w:r>
+      <w:r>
+        <w:rPr>
+          <w:rFonts w:eastAsiaTheme="minorEastAsia"/>
+        </w:rPr>
+        <w:t xml:space="preserve">to get the warped mask, warped mask outline, </w:t>
+      </w:r>
+      <w:r>
+        <w:rPr>
+          <w:rFonts w:eastAsiaTheme="minorEastAsia"/>
+        </w:rPr>
+        <w:t>warped frame, and new local windows.</w:t>
+      </w:r>
+    </w:p>
+    <w:p>
+      <w:pPr>
+        <w:rPr>
+          <w:rFonts w:eastAsiaTheme="minorEastAsia"/>
+        </w:rPr>
+      </w:pPr>
+      <w:r>
+        <w:rPr>
+          <w:rFonts w:eastAsiaTheme="minorEastAsia"/>
+        </w:rPr>
+        <w:t>Belo</w:t>
       </w:r>
       <w:bookmarkStart w:id="0" w:name="_GoBack"/>
       <w:bookmarkEnd w:id="0"/>
+      <w:r>
+        <w:rPr>
+          <w:rFonts w:eastAsiaTheme="minorEastAsia"/>
+        </w:rPr>
+        <w:t>w are images of the warped frame and warped mask.</w:t>
+      </w:r>
+    </w:p>
+    <w:p>
+      <w:pPr>
+        <w:rPr>
+          <w:rFonts w:eastAsiaTheme="minorEastAsia"/>
+        </w:rPr>
+      </w:pPr>
+      <w:r>
+        <w:rPr>
+          <w:rFonts w:eastAsiaTheme="minorEastAsia"/>
+          <w:noProof/>
+        </w:rPr>
+        <w:drawing>
+          <wp:inline distT="0" distB="0" distL="0" distR="0" wp14:anchorId="50D8ADFA" wp14:editId="123D8DE6">
+            <wp:extent cx="5014540" cy="2837187"/>
+            <wp:effectExtent l="0" t="0" r="0" b="7620"/>
+            <wp:docPr id="10" name="Picture 10" descr="../../Desktop/warpedframe.jpg"/>
+            <wp:cNvGraphicFramePr>
+              <a:graphicFrameLocks xmlns:a="http://schemas.openxmlformats.org/drawingml/2006/main" noChangeAspect="1"/>
+            </wp:cNvGraphicFramePr>
+            <a:graphic xmlns:a="http://schemas.openxmlformats.org/drawingml/2006/main">
+              <a:graphicData uri="http://schemas.openxmlformats.org/drawingml/2006/picture">
+                <pic:pic xmlns:pic="http://schemas.openxmlformats.org/drawingml/2006/picture">
+                  <pic:nvPicPr>
+                    <pic:cNvPr id="0" name="Picture 9" descr="../../Desktop/warpedframe.jpg"/>
+                    <pic:cNvPicPr>
+                      <a:picLocks noChangeAspect="1" noChangeArrowheads="1"/>
+                    </pic:cNvPicPr>
+                  </pic:nvPicPr>
+                  <pic:blipFill rotWithShape="1">
+                    <a:blip r:embed="rId11">
+                      <a:extLst>
+                        <a:ext uri="{28A0092B-C50C-407E-A947-70E740481C1C}">
+                          <a14:useLocalDpi xmlns:a14="http://schemas.microsoft.com/office/drawing/2010/main" val="0"/>
+                        </a:ext>
+                      </a:extLst>
+                    </a:blip>
+                    <a:srcRect l="7631" t="3632" r="7794" b="12296"/>
+                    <a:stretch/>
+                  </pic:blipFill>
+                  <pic:spPr bwMode="auto">
+                    <a:xfrm>
+                      <a:off x="0" y="0"/>
+                      <a:ext cx="5015016" cy="2837456"/>
+                    </a:xfrm>
+                    <a:prstGeom prst="rect">
+                      <a:avLst/>
+                    </a:prstGeom>
+                    <a:noFill/>
+                    <a:ln>
+                      <a:noFill/>
+                    </a:ln>
+                    <a:extLst>
+                      <a:ext uri="{53640926-AAD7-44D8-BBD7-CCE9431645EC}">
+                        <a14:shadowObscured xmlns:a14="http://schemas.microsoft.com/office/drawing/2010/main"/>
+                      </a:ext>
+                    </a:extLst>
+                  </pic:spPr>
+                </pic:pic>
+              </a:graphicData>
+            </a:graphic>
+          </wp:inline>
+        </w:drawing>
+      </w:r>
+    </w:p>
+    <w:p>
+      <w:pPr>
+        <w:rPr>
+          <w:rFonts w:eastAsiaTheme="minorEastAsia"/>
+        </w:rPr>
+      </w:pPr>
+      <w:r>
+        <w:rPr>
+          <w:rFonts w:eastAsiaTheme="minorEastAsia"/>
+          <w:noProof/>
+        </w:rPr>
+        <w:drawing>
+          <wp:inline distT="0" distB="0" distL="0" distR="0" wp14:anchorId="52D2AC72" wp14:editId="57D63921">
+            <wp:extent cx="5079907" cy="2874554"/>
+            <wp:effectExtent l="0" t="0" r="635" b="0"/>
+            <wp:docPr id="11" name="Picture 11"/>
+            <wp:cNvGraphicFramePr>
+              <a:graphicFrameLocks xmlns:a="http://schemas.openxmlformats.org/drawingml/2006/main" noChangeAspect="1"/>
+            </wp:cNvGraphicFramePr>
+            <a:graphic xmlns:a="http://schemas.openxmlformats.org/drawingml/2006/main">
+              <a:graphicData uri="http://schemas.openxmlformats.org/drawingml/2006/picture">
+                <pic:pic xmlns:pic="http://schemas.openxmlformats.org/drawingml/2006/picture">
+                  <pic:nvPicPr>
+                    <pic:cNvPr id="11" name="warpedmask.jpg"/>
+                    <pic:cNvPicPr/>
+                  </pic:nvPicPr>
+                  <pic:blipFill rotWithShape="1">
+                    <a:blip r:embed="rId12">
+                      <a:extLst>
+                        <a:ext uri="{28A0092B-C50C-407E-A947-70E740481C1C}">
+                          <a14:useLocalDpi xmlns:a14="http://schemas.microsoft.com/office/drawing/2010/main" val="0"/>
+                        </a:ext>
+                      </a:extLst>
+                    </a:blip>
+                    <a:srcRect l="6663" t="3340" r="7851" b="11758"/>
+                    <a:stretch/>
+                  </pic:blipFill>
+                  <pic:spPr bwMode="auto">
+                    <a:xfrm>
+                      <a:off x="0" y="0"/>
+                      <a:ext cx="5080965" cy="2875152"/>
+                    </a:xfrm>
+                    <a:prstGeom prst="rect">
+                      <a:avLst/>
+                    </a:prstGeom>
+                    <a:ln>
+                      <a:noFill/>
+                    </a:ln>
+                    <a:extLst>
+                      <a:ext uri="{53640926-AAD7-44D8-BBD7-CCE9431645EC}">
+                        <a14:shadowObscured xmlns:a14="http://schemas.microsoft.com/office/drawing/2010/main"/>
+                      </a:ext>
+                    </a:extLst>
+                  </pic:spPr>
+                </pic:pic>
+              </a:graphicData>
+            </a:graphic>
+          </wp:inline>
+        </w:drawing>
+      </w:r>
+    </w:p>
+    <w:p>
+      <w:pPr>
+        <w:rPr>
+          <w:rFonts w:eastAsiaTheme="minorEastAsia"/>
+          <w:b/>
+        </w:rPr>
+      </w:pPr>
+      <w:r>
+        <w:rPr>
+          <w:rFonts w:eastAsiaTheme="minorEastAsia"/>
+          <w:b/>
+        </w:rPr>
+        <w:t>Estimate Local Boundary Deformation</w:t>
+      </w:r>
     </w:p>
     <w:sectPr>
       <w:pgSz w:w="12240" w:h="15840"/>

</xml_diff>

<commit_message>
just need minor changes
</commit_message>
<xml_diff>
--- a/CMSC426_P3/report.docx
+++ b/CMSC426_P3/report.docx
@@ -3404,22 +3404,74 @@
         <w:rPr>
           <w:rFonts w:eastAsiaTheme="minorEastAsia"/>
         </w:rPr>
-        <w:t>initially</w:t>
+        <w:t>initially, and then again for the entire mask</w:t>
+      </w:r>
+      <w:r>
+        <w:rPr>
+          <w:rFonts w:eastAsiaTheme="minorEastAsia"/>
+        </w:rPr>
+        <w:t>.</w:t>
+      </w:r>
+    </w:p>
+    <w:p>
+      <w:pPr>
+        <w:rPr>
+          <w:rFonts w:eastAsiaTheme="minorEastAsia"/>
+        </w:rPr>
+      </w:pPr>
+    </w:p>
+    <w:p>
+      <w:pPr>
+        <w:rPr>
+          <w:rFonts w:eastAsiaTheme="minorEastAsia"/>
+        </w:rPr>
+      </w:pPr>
+      <w:r>
+        <w:rPr>
+          <w:rFonts w:eastAsiaTheme="minorEastAsia"/>
+        </w:rPr>
+        <w:t>Talk more about problems and successes</w:t>
+      </w:r>
+    </w:p>
+    <w:p>
+      <w:pPr>
+        <w:rPr>
+          <w:rFonts w:eastAsiaTheme="minorEastAsia"/>
+        </w:rPr>
+      </w:pPr>
+      <w:r>
+        <w:rPr>
+          <w:rFonts w:eastAsiaTheme="minorEastAsia"/>
+        </w:rPr>
+        <w:t xml:space="preserve">Merge is wrong </w:t>
+      </w:r>
+      <w:r>
+        <w:rPr>
+          <w:rFonts w:eastAsiaTheme="minorEastAsia"/>
+        </w:rPr>
+        <w:sym w:font="Wingdings" w:char="F04C"/>
+      </w:r>
+    </w:p>
+    <w:p>
+      <w:pPr>
+        <w:rPr>
+          <w:rFonts w:eastAsiaTheme="minorEastAsia"/>
+        </w:rPr>
+      </w:pPr>
+      <w:r>
+        <w:rPr>
+          <w:rFonts w:eastAsiaTheme="minorEastAsia"/>
+        </w:rPr>
+        <w:t>Change around parameters</w:t>
+      </w:r>
+      <w:r>
+        <w:rPr>
+          <w:rFonts w:eastAsiaTheme="minorEastAsia"/>
+        </w:rPr>
+        <w:t xml:space="preserve"> and test each individually</w:t>
       </w:r>
       <w:bookmarkStart w:id="0" w:name="_GoBack"/>
       <w:bookmarkEnd w:id="0"/>
-      <w:r>
-        <w:rPr>
-          <w:rFonts w:eastAsiaTheme="minorEastAsia"/>
-        </w:rPr>
-        <w:t>, and then again for the entire mask</w:t>
-      </w:r>
-      <w:r>
-        <w:rPr>
-          <w:rFonts w:eastAsiaTheme="minorEastAsia"/>
-        </w:rPr>
-        <w:t>.</w:t>
-      </w:r>
     </w:p>
     <w:p>
       <w:pPr>
@@ -3427,6 +3479,12 @@
           <w:rFonts w:eastAsiaTheme="minorEastAsia"/>
         </w:rPr>
       </w:pPr>
+      <w:r>
+        <w:rPr>
+          <w:rFonts w:eastAsiaTheme="minorEastAsia"/>
+        </w:rPr>
+        <w:t>Finish report and make sure it has everything</w:t>
+      </w:r>
     </w:p>
     <w:p>
       <w:pPr>
@@ -3434,44 +3492,6 @@
           <w:rFonts w:eastAsiaTheme="minorEastAsia"/>
         </w:rPr>
       </w:pPr>
-      <w:r>
-        <w:rPr>
-          <w:rFonts w:eastAsiaTheme="minorEastAsia"/>
-        </w:rPr>
-        <w:t>Talk more about problems and successes</w:t>
-      </w:r>
-    </w:p>
-    <w:p>
-      <w:pPr>
-        <w:rPr>
-          <w:rFonts w:eastAsiaTheme="minorEastAsia"/>
-        </w:rPr>
-      </w:pPr>
-      <w:r>
-        <w:rPr>
-          <w:rFonts w:eastAsiaTheme="minorEastAsia"/>
-        </w:rPr>
-        <w:t xml:space="preserve">Merge is wrong </w:t>
-      </w:r>
-      <w:r>
-        <w:rPr>
-          <w:rFonts w:eastAsiaTheme="minorEastAsia"/>
-        </w:rPr>
-        <w:sym w:font="Wingdings" w:char="F04C"/>
-      </w:r>
-    </w:p>
-    <w:p>
-      <w:pPr>
-        <w:rPr>
-          <w:rFonts w:eastAsiaTheme="minorEastAsia"/>
-        </w:rPr>
-      </w:pPr>
-      <w:r>
-        <w:rPr>
-          <w:rFonts w:eastAsiaTheme="minorEastAsia"/>
-        </w:rPr>
-        <w:t>rotobrush</w:t>
-      </w:r>
     </w:p>
     <w:sectPr>
       <w:pgSz w:w="12240" w:h="15840"/>

</xml_diff>

<commit_message>
rewrite merge and then finish up report
</commit_message>
<xml_diff>
--- a/CMSC426_P3/report.docx
+++ b/CMSC426_P3/report.docx
@@ -7,7 +7,15 @@
         <w:t xml:space="preserve">For </w:t>
       </w:r>
       <w:r>
-        <w:t>implementing rotobrush, we followed the systems diagram that was given to us in the slides:</w:t>
+        <w:t xml:space="preserve">implementing </w:t>
+      </w:r>
+      <w:proofErr w:type="spellStart"/>
+      <w:r>
+        <w:t>rotobrush</w:t>
+      </w:r>
+      <w:proofErr w:type="spellEnd"/>
+      <w:r>
+        <w:t>, we followed the systems diagram that was given to us in the slides:</w:t>
       </w:r>
     </w:p>
     <w:p>
@@ -88,6 +96,7 @@
       <w:r>
         <w:t xml:space="preserve">Luckily, we were given </w:t>
       </w:r>
+      <w:proofErr w:type="spellStart"/>
       <w:r>
         <w:rPr>
           <w:rFonts w:ascii="Courier" w:eastAsia="Times New Roman" w:hAnsi="Courier" w:cs="Times New Roman"/>
@@ -98,11 +107,20 @@
         </w:rPr>
         <w:t>initLocalWindows.m</w:t>
       </w:r>
+      <w:proofErr w:type="spellEnd"/>
       <w:r>
         <w:t xml:space="preserve"> </w:t>
       </w:r>
       <w:r>
-        <w:t>so all we had to do was use roipoly to make the mask. We chose to have 35 windows with a width of 30 pixels because we learned that we wanted to have as many points as possible without slowing the runtime, and we wanted about 1/3 of the window t</w:t>
+        <w:t xml:space="preserve">so all we had to do was use </w:t>
+      </w:r>
+      <w:proofErr w:type="spellStart"/>
+      <w:r>
+        <w:t>roipoly</w:t>
+      </w:r>
+      <w:proofErr w:type="spellEnd"/>
+      <w:r>
+        <w:t xml:space="preserve"> to make the mask. We chose to have 35 windows with a width of 30 pixels because we learned that we wanted to have as many points as possible without slowing the runtime, and we wanted about 1/3 of the window t</w:t>
       </w:r>
       <w:r>
         <w:t>o overla</w:t>
@@ -241,7 +259,15 @@
         <w:t>probability</w:t>
       </w:r>
       <w:r>
-        <w:t>. We, then later added local windows, and points when we wrote the updateModels file</w:t>
+        <w:t xml:space="preserve">. We, then later added local windows, and points when we wrote the </w:t>
+      </w:r>
+      <w:proofErr w:type="spellStart"/>
+      <w:r>
+        <w:t>updateModels</w:t>
+      </w:r>
+      <w:proofErr w:type="spellEnd"/>
+      <w:r>
+        <w:t xml:space="preserve"> file</w:t>
       </w:r>
       <w:r>
         <w:t xml:space="preserve"> because we realized that we still needed those</w:t>
@@ -764,7 +790,21 @@
         <w:rPr>
           <w:rFonts w:eastAsiaTheme="minorEastAsia"/>
         </w:rPr>
-        <w:t xml:space="preserve">. We used bwdist to calculate distance for </w:t>
+        <w:t xml:space="preserve">. We used </w:t>
+      </w:r>
+      <w:proofErr w:type="spellStart"/>
+      <w:r>
+        <w:rPr>
+          <w:rFonts w:eastAsiaTheme="minorEastAsia"/>
+        </w:rPr>
+        <w:t>bwdist</w:t>
+      </w:r>
+      <w:proofErr w:type="spellEnd"/>
+      <w:r>
+        <w:rPr>
+          <w:rFonts w:eastAsiaTheme="minorEastAsia"/>
+        </w:rPr>
+        <w:t xml:space="preserve"> to calculate distance for </w:t>
       </w:r>
       <w:r>
         <w:rPr>
@@ -915,12 +955,14 @@
             </m:r>
           </m:e>
         </m:d>
+        <w:proofErr w:type="gramStart"/>
         <m:r>
           <w:rPr>
             <w:rFonts w:ascii="Cambria Math" w:eastAsiaTheme="minorEastAsia" w:hAnsi="Cambria Math"/>
           </w:rPr>
           <m:t>/(</m:t>
         </m:r>
+        <w:proofErr w:type="gramEnd"/>
         <m:sSub>
           <m:sSubPr>
             <m:ctrlPr>
@@ -1955,17 +1997,47 @@
         </w:rPr>
         <w:t xml:space="preserve">For </w:t>
       </w:r>
+      <w:proofErr w:type="spellStart"/>
       <w:r>
         <w:rPr>
           <w:rFonts w:eastAsiaTheme="minorEastAsia"/>
         </w:rPr>
         <w:t>calculateGlobalAffine</w:t>
       </w:r>
-      <w:r>
-        <w:rPr>
-          <w:rFonts w:eastAsiaTheme="minorEastAsia"/>
-        </w:rPr>
-        <w:t xml:space="preserve">, we initially were using detectHarrisFeatures to get the features, but we weren’t satisfied with those results, so we switched to detectSURFFeatures. Below is a picture of the matched features on the first frame with the second frame after we extracted the features. </w:t>
+      <w:proofErr w:type="spellEnd"/>
+      <w:r>
+        <w:rPr>
+          <w:rFonts w:eastAsiaTheme="minorEastAsia"/>
+        </w:rPr>
+        <w:t xml:space="preserve">, we initially were using </w:t>
+      </w:r>
+      <w:proofErr w:type="spellStart"/>
+      <w:r>
+        <w:rPr>
+          <w:rFonts w:eastAsiaTheme="minorEastAsia"/>
+        </w:rPr>
+        <w:t>detectHarrisFeatures</w:t>
+      </w:r>
+      <w:proofErr w:type="spellEnd"/>
+      <w:r>
+        <w:rPr>
+          <w:rFonts w:eastAsiaTheme="minorEastAsia"/>
+        </w:rPr>
+        <w:t xml:space="preserve"> to get the features, but we weren’t satisfied with those results, so we switched to </w:t>
+      </w:r>
+      <w:proofErr w:type="spellStart"/>
+      <w:r>
+        <w:rPr>
+          <w:rFonts w:eastAsiaTheme="minorEastAsia"/>
+        </w:rPr>
+        <w:t>detectSURFFeatures</w:t>
+      </w:r>
+      <w:proofErr w:type="spellEnd"/>
+      <w:r>
+        <w:rPr>
+          <w:rFonts w:eastAsiaTheme="minorEastAsia"/>
+        </w:rPr>
+        <w:t xml:space="preserve">. Below is a picture of the matched features on the first frame with the second frame after we extracted the features. </w:t>
       </w:r>
     </w:p>
     <w:p>
@@ -2126,7 +2198,49 @@
         <w:rPr>
           <w:rFonts w:eastAsiaTheme="minorEastAsia"/>
         </w:rPr>
-        <w:t xml:space="preserve">We then used estimateGeometricTransform, imwarp, transformPointsForward </w:t>
+        <w:t xml:space="preserve">We then used </w:t>
+      </w:r>
+      <w:proofErr w:type="spellStart"/>
+      <w:r>
+        <w:rPr>
+          <w:rFonts w:eastAsiaTheme="minorEastAsia"/>
+        </w:rPr>
+        <w:t>estimateGeometricTransform</w:t>
+      </w:r>
+      <w:proofErr w:type="spellEnd"/>
+      <w:r>
+        <w:rPr>
+          <w:rFonts w:eastAsiaTheme="minorEastAsia"/>
+        </w:rPr>
+        <w:t xml:space="preserve">, </w:t>
+      </w:r>
+      <w:proofErr w:type="spellStart"/>
+      <w:r>
+        <w:rPr>
+          <w:rFonts w:eastAsiaTheme="minorEastAsia"/>
+        </w:rPr>
+        <w:t>imwarp</w:t>
+      </w:r>
+      <w:proofErr w:type="spellEnd"/>
+      <w:r>
+        <w:rPr>
+          <w:rFonts w:eastAsiaTheme="minorEastAsia"/>
+        </w:rPr>
+        <w:t xml:space="preserve">, </w:t>
+      </w:r>
+      <w:proofErr w:type="spellStart"/>
+      <w:r>
+        <w:rPr>
+          <w:rFonts w:eastAsiaTheme="minorEastAsia"/>
+        </w:rPr>
+        <w:t>transformPointsForward</w:t>
+      </w:r>
+      <w:proofErr w:type="spellEnd"/>
+      <w:r>
+        <w:rPr>
+          <w:rFonts w:eastAsiaTheme="minorEastAsia"/>
+        </w:rPr>
+        <w:t xml:space="preserve"> </w:t>
       </w:r>
       <w:r>
         <w:rPr>
@@ -2316,8 +2430,16 @@
         <w:rPr>
           <w:rFonts w:eastAsiaTheme="minorEastAsia"/>
         </w:rPr>
-        <w:t>For localFlowWarp</w:t>
-      </w:r>
+        <w:t xml:space="preserve">For </w:t>
+      </w:r>
+      <w:proofErr w:type="spellStart"/>
+      <w:r>
+        <w:rPr>
+          <w:rFonts w:eastAsiaTheme="minorEastAsia"/>
+        </w:rPr>
+        <w:t>localFlowWarp</w:t>
+      </w:r>
+      <w:proofErr w:type="spellEnd"/>
       <w:r>
         <w:rPr>
           <w:rFonts w:eastAsiaTheme="minorEastAsia"/>
@@ -2328,14 +2450,30 @@
         <w:rPr>
           <w:rFonts w:eastAsiaTheme="minorEastAsia"/>
         </w:rPr>
-        <w:t>we used estimateFlow</w:t>
-      </w:r>
-      <w:r>
-        <w:rPr>
-          <w:rFonts w:eastAsiaTheme="minorEastAsia"/>
-        </w:rPr>
-        <w:t xml:space="preserve"> and opticalFlowFarneback</w:t>
-      </w:r>
+        <w:t xml:space="preserve">we used </w:t>
+      </w:r>
+      <w:proofErr w:type="spellStart"/>
+      <w:r>
+        <w:rPr>
+          <w:rFonts w:eastAsiaTheme="minorEastAsia"/>
+        </w:rPr>
+        <w:t>estimateFlow</w:t>
+      </w:r>
+      <w:proofErr w:type="spellEnd"/>
+      <w:r>
+        <w:rPr>
+          <w:rFonts w:eastAsiaTheme="minorEastAsia"/>
+        </w:rPr>
+        <w:t xml:space="preserve"> and </w:t>
+      </w:r>
+      <w:proofErr w:type="spellStart"/>
+      <w:r>
+        <w:rPr>
+          <w:rFonts w:eastAsiaTheme="minorEastAsia"/>
+        </w:rPr>
+        <w:t>opticalFlowFarneback</w:t>
+      </w:r>
+      <w:proofErr w:type="spellEnd"/>
       <w:r>
         <w:rPr>
           <w:rFonts w:eastAsiaTheme="minorEastAsia"/>
@@ -2420,7 +2558,35 @@
         <w:rPr>
           <w:rFonts w:eastAsiaTheme="minorEastAsia"/>
         </w:rPr>
-        <w:t xml:space="preserve"> Then, we used Vx and Vy to get the new local windows from the old ones. </w:t>
+        <w:t xml:space="preserve"> Then, we used </w:t>
+      </w:r>
+      <w:proofErr w:type="spellStart"/>
+      <w:r>
+        <w:rPr>
+          <w:rFonts w:eastAsiaTheme="minorEastAsia"/>
+        </w:rPr>
+        <w:t>Vx</w:t>
+      </w:r>
+      <w:proofErr w:type="spellEnd"/>
+      <w:r>
+        <w:rPr>
+          <w:rFonts w:eastAsiaTheme="minorEastAsia"/>
+        </w:rPr>
+        <w:t xml:space="preserve"> and </w:t>
+      </w:r>
+      <w:proofErr w:type="spellStart"/>
+      <w:r>
+        <w:rPr>
+          <w:rFonts w:eastAsiaTheme="minorEastAsia"/>
+        </w:rPr>
+        <w:t>Vy</w:t>
+      </w:r>
+      <w:proofErr w:type="spellEnd"/>
+      <w:r>
+        <w:rPr>
+          <w:rFonts w:eastAsiaTheme="minorEastAsia"/>
+        </w:rPr>
+        <w:t xml:space="preserve"> to get the new local windows from the old ones. </w:t>
       </w:r>
       <w:r>
         <w:rPr>
@@ -3121,8 +3287,16 @@
                   <w:rPr>
                     <w:rFonts w:ascii="Cambria Math" w:eastAsiaTheme="minorEastAsia" w:hAnsi="Cambria Math"/>
                   </w:rPr>
-                  <m:t>(x)(</m:t>
+                  <m:t>(x</m:t>
                 </m:r>
+                <w:proofErr w:type="gramStart"/>
+                <m:r>
+                  <w:rPr>
+                    <w:rFonts w:ascii="Cambria Math" w:eastAsiaTheme="minorEastAsia" w:hAnsi="Cambria Math"/>
+                  </w:rPr>
+                  <m:t>)(</m:t>
+                </m:r>
+                <w:proofErr w:type="gramEnd"/>
                 <m:d>
                   <m:dPr>
                     <m:begChr m:val="|"/>
@@ -3386,8 +3560,16 @@
         <w:rPr>
           <w:rFonts w:eastAsiaTheme="minorEastAsia"/>
         </w:rPr>
-        <w:t>We then used imfill</w:t>
-      </w:r>
+        <w:t xml:space="preserve">We then used </w:t>
+      </w:r>
+      <w:proofErr w:type="spellStart"/>
+      <w:r>
+        <w:rPr>
+          <w:rFonts w:eastAsiaTheme="minorEastAsia"/>
+        </w:rPr>
+        <w:t>imfill</w:t>
+      </w:r>
+      <w:proofErr w:type="spellEnd"/>
       <w:r>
         <w:rPr>
           <w:rFonts w:eastAsiaTheme="minorEastAsia"/>
@@ -3468,30 +3650,49 @@
         <w:rPr>
           <w:rFonts w:eastAsiaTheme="minorEastAsia"/>
         </w:rPr>
-        <w:t xml:space="preserve"> and test each individually</w:t>
-      </w:r>
+        <w:t xml:space="preserve"> and test </w:t>
+      </w:r>
+      <w:r>
+        <w:rPr>
+          <w:rFonts w:eastAsiaTheme="minorEastAsia"/>
+        </w:rPr>
+        <w:t xml:space="preserve">file </w:t>
+      </w:r>
+      <w:r>
+        <w:rPr>
+          <w:rFonts w:eastAsiaTheme="minorEastAsia"/>
+        </w:rPr>
+        <w:t>each individually</w:t>
+      </w:r>
+    </w:p>
+    <w:p>
+      <w:pPr>
+        <w:rPr>
+          <w:rFonts w:eastAsiaTheme="minorEastAsia"/>
+        </w:rPr>
+      </w:pPr>
+      <w:r>
+        <w:rPr>
+          <w:rFonts w:eastAsiaTheme="minorEastAsia"/>
+        </w:rPr>
+        <w:t>Finish report and make sure it has everything</w:t>
+      </w:r>
+    </w:p>
+    <w:p>
+      <w:pPr>
+        <w:rPr>
+          <w:rFonts w:eastAsiaTheme="minorEastAsia"/>
+        </w:rPr>
+      </w:pPr>
+    </w:p>
+    <w:p>
+      <w:pPr>
+        <w:rPr>
+          <w:rFonts w:eastAsiaTheme="minorEastAsia"/>
+        </w:rPr>
+      </w:pPr>
       <w:bookmarkStart w:id="0" w:name="_GoBack"/>
       <w:bookmarkEnd w:id="0"/>
-    </w:p>
-    <w:p>
-      <w:pPr>
-        <w:rPr>
-          <w:rFonts w:eastAsiaTheme="minorEastAsia"/>
-        </w:rPr>
-      </w:pPr>
-      <w:r>
-        <w:rPr>
-          <w:rFonts w:eastAsiaTheme="minorEastAsia"/>
-        </w:rPr>
-        <w:t>Finish report and make sure it has everything</w:t>
-      </w:r>
-    </w:p>
-    <w:p>
-      <w:pPr>
-        <w:rPr>
-          <w:rFonts w:eastAsiaTheme="minorEastAsia"/>
-        </w:rPr>
-      </w:pPr>
     </w:p>
     <w:sectPr>
       <w:pgSz w:w="12240" w:h="15840"/>

</xml_diff>

<commit_message>
code is done yeet
</commit_message>
<xml_diff>
--- a/CMSC426_P3/report.docx
+++ b/CMSC426_P3/report.docx
@@ -3608,6 +3608,56 @@
           <w:rFonts w:eastAsiaTheme="minorEastAsia"/>
         </w:rPr>
       </w:pPr>
+    </w:p>
+    <w:p>
+      <w:pPr>
+        <w:rPr>
+          <w:rFonts w:eastAsiaTheme="minorEastAsia"/>
+        </w:rPr>
+      </w:pPr>
+      <w:r>
+        <w:rPr>
+          <w:rFonts w:eastAsiaTheme="minorEastAsia"/>
+        </w:rPr>
+        <w:t>Change around parameters</w:t>
+      </w:r>
+      <w:r>
+        <w:rPr>
+          <w:rFonts w:eastAsiaTheme="minorEastAsia"/>
+        </w:rPr>
+        <w:t xml:space="preserve"> and test </w:t>
+      </w:r>
+      <w:r>
+        <w:rPr>
+          <w:rFonts w:eastAsiaTheme="minorEastAsia"/>
+        </w:rPr>
+        <w:t xml:space="preserve">file </w:t>
+      </w:r>
+      <w:r>
+        <w:rPr>
+          <w:rFonts w:eastAsiaTheme="minorEastAsia"/>
+        </w:rPr>
+        <w:t>each individually</w:t>
+      </w:r>
+    </w:p>
+    <w:p>
+      <w:pPr>
+        <w:rPr>
+          <w:rFonts w:eastAsiaTheme="minorEastAsia"/>
+        </w:rPr>
+      </w:pPr>
+      <w:r>
+        <w:rPr>
+          <w:rFonts w:eastAsiaTheme="minorEastAsia"/>
+        </w:rPr>
+        <w:t>Finish report and make sure it has everything</w:t>
+      </w:r>
+      <w:r>
+        <w:rPr>
+          <w:rFonts w:eastAsiaTheme="minorEastAsia"/>
+        </w:rPr>
+        <w:t xml:space="preserve"> - </w:t>
+      </w:r>
       <w:r>
         <w:rPr>
           <w:rFonts w:eastAsiaTheme="minorEastAsia"/>
@@ -3621,69 +3671,26 @@
           <w:rFonts w:eastAsiaTheme="minorEastAsia"/>
         </w:rPr>
       </w:pPr>
-      <w:r>
-        <w:rPr>
-          <w:rFonts w:eastAsiaTheme="minorEastAsia"/>
-        </w:rPr>
-        <w:t xml:space="preserve">Merge is wrong </w:t>
-      </w:r>
-      <w:r>
-        <w:rPr>
-          <w:rFonts w:eastAsiaTheme="minorEastAsia"/>
-        </w:rPr>
-        <w:sym w:font="Wingdings" w:char="F04C"/>
-      </w:r>
-    </w:p>
-    <w:p>
-      <w:pPr>
-        <w:rPr>
-          <w:rFonts w:eastAsiaTheme="minorEastAsia"/>
-        </w:rPr>
-      </w:pPr>
-      <w:r>
-        <w:rPr>
-          <w:rFonts w:eastAsiaTheme="minorEastAsia"/>
-        </w:rPr>
-        <w:t>Change around parameters</w:t>
-      </w:r>
-      <w:r>
-        <w:rPr>
-          <w:rFonts w:eastAsiaTheme="minorEastAsia"/>
-        </w:rPr>
-        <w:t xml:space="preserve"> and test </w:t>
-      </w:r>
-      <w:r>
-        <w:rPr>
-          <w:rFonts w:eastAsiaTheme="minorEastAsia"/>
-        </w:rPr>
-        <w:t xml:space="preserve">file </w:t>
-      </w:r>
-      <w:r>
-        <w:rPr>
-          <w:rFonts w:eastAsiaTheme="minorEastAsia"/>
-        </w:rPr>
-        <w:t>each individually</w:t>
-      </w:r>
-    </w:p>
-    <w:p>
-      <w:pPr>
-        <w:rPr>
-          <w:rFonts w:eastAsiaTheme="minorEastAsia"/>
-        </w:rPr>
-      </w:pPr>
-      <w:r>
-        <w:rPr>
-          <w:rFonts w:eastAsiaTheme="minorEastAsia"/>
-        </w:rPr>
-        <w:t>Finish report and make sure it has everything</w:t>
-      </w:r>
-    </w:p>
-    <w:p>
-      <w:pPr>
-        <w:rPr>
-          <w:rFonts w:eastAsiaTheme="minorEastAsia"/>
-        </w:rPr>
-      </w:pPr>
+    </w:p>
+    <w:p>
+      <w:pPr>
+        <w:rPr>
+          <w:rFonts w:eastAsiaTheme="minorEastAsia"/>
+        </w:rPr>
+      </w:pPr>
+    </w:p>
+    <w:p>
+      <w:pPr>
+        <w:rPr>
+          <w:rFonts w:ascii="Times New Roman" w:eastAsia="Times New Roman" w:hAnsi="Times New Roman" w:cs="Times New Roman"/>
+        </w:rPr>
+      </w:pPr>
+      <w:r>
+        <w:rPr>
+          <w:rFonts w:ascii="Times New Roman" w:eastAsia="Times New Roman" w:hAnsi="Times New Roman" w:cs="Times New Roman"/>
+        </w:rPr>
+        <w:t>While the foreground consistency assumption could be violated by luminance variance (this can be addressed by illumination-invariant features instead of Lab), foreground self-occlusion, or object rotation, we found this assumption to hold true for most common scenarios in natural videos, and it helps to significantly improve the</w:t>
+      </w:r>
     </w:p>
     <w:p>
       <w:pPr>
@@ -3693,6 +3700,13 @@
       </w:pPr>
       <w:bookmarkStart w:id="0" w:name="_GoBack"/>
       <w:bookmarkEnd w:id="0"/>
+    </w:p>
+    <w:p>
+      <w:pPr>
+        <w:rPr>
+          <w:rFonts w:eastAsiaTheme="minorEastAsia"/>
+        </w:rPr>
+      </w:pPr>
     </w:p>
     <w:sectPr>
       <w:pgSz w:w="12240" w:h="15840"/>

</xml_diff>

<commit_message>
finishing up report now
</commit_message>
<xml_diff>
--- a/CMSC426_P3/report.docx
+++ b/CMSC426_P3/report.docx
@@ -7,15 +7,7 @@
         <w:t xml:space="preserve">For </w:t>
       </w:r>
       <w:r>
-        <w:t xml:space="preserve">implementing </w:t>
-      </w:r>
-      <w:proofErr w:type="spellStart"/>
-      <w:r>
-        <w:t>rotobrush</w:t>
-      </w:r>
-      <w:proofErr w:type="spellEnd"/>
-      <w:r>
-        <w:t>, we followed the systems diagram that was given to us in the slides:</w:t>
+        <w:t>implementing rotobrush, we followed the systems diagram that was given to us in the slides:</w:t>
       </w:r>
     </w:p>
     <w:p>
@@ -96,7 +88,6 @@
       <w:r>
         <w:t xml:space="preserve">Luckily, we were given </w:t>
       </w:r>
-      <w:proofErr w:type="spellStart"/>
       <w:r>
         <w:rPr>
           <w:rFonts w:ascii="Courier" w:eastAsia="Times New Roman" w:hAnsi="Courier" w:cs="Times New Roman"/>
@@ -107,26 +98,23 @@
         </w:rPr>
         <w:t>initLocalWindows.m</w:t>
       </w:r>
-      <w:proofErr w:type="spellEnd"/>
       <w:r>
         <w:t xml:space="preserve"> </w:t>
       </w:r>
       <w:r>
-        <w:t xml:space="preserve">so all we had to do was use </w:t>
-      </w:r>
-      <w:proofErr w:type="spellStart"/>
-      <w:r>
-        <w:t>roipoly</w:t>
-      </w:r>
-      <w:proofErr w:type="spellEnd"/>
-      <w:r>
-        <w:t xml:space="preserve"> to make the mask. We chose to have 35 windows with a width of 30 pixels because we learned that we wanted to have as many points as possible without slowing the runtime, and we wanted about 1/3 of the window t</w:t>
-      </w:r>
-      <w:r>
-        <w:t>o overla</w:t>
-      </w:r>
-      <w:r>
-        <w:t>p with another. Below is an ima</w:t>
+        <w:t>so all we had to do was use roipoly to make the mask. We chose to h</w:t>
+      </w:r>
+      <w:r>
+        <w:t>ave 35 windows with a width of 45</w:t>
+      </w:r>
+      <w:r>
+        <w:t xml:space="preserve"> pixels because we learned that we wanted to have as many points as possible without slowing the </w:t>
+      </w:r>
+      <w:r>
+        <w:t>runtime</w:t>
+      </w:r>
+      <w:r>
+        <w:t>. Below is an ima</w:t>
       </w:r>
       <w:r>
         <w:t>ge with</w:t>
@@ -134,6 +122,30 @@
       <w:r>
         <w:t xml:space="preserve"> the local windows we had for the turtle.</w:t>
       </w:r>
+      <w:r>
+        <w:t xml:space="preserve"> We initially had a width of 30 pixels</w:t>
+      </w:r>
+      <w:r>
+        <w:t xml:space="preserve"> because </w:t>
+      </w:r>
+      <w:r>
+        <w:t>we wanted about 1/3 of the window to overlap with another</w:t>
+      </w:r>
+      <w:r>
+        <w:t>,</w:t>
+      </w:r>
+      <w:r>
+        <w:t xml:space="preserve"> </w:t>
+      </w:r>
+      <w:r>
+        <w:t>but that caused the output mask to have a hol</w:t>
+      </w:r>
+      <w:r>
+        <w:t>e in it so we increased it to 45</w:t>
+      </w:r>
+      <w:r>
+        <w:t xml:space="preserve">. We also initially had 40 windows, but that took too long to run. </w:t>
+      </w:r>
     </w:p>
     <w:p>
       <w:r>
@@ -141,10 +153,10 @@
           <w:noProof/>
         </w:rPr>
         <w:drawing>
-          <wp:inline distT="0" distB="0" distL="0" distR="0" wp14:anchorId="37275B4A" wp14:editId="3134EF73">
-            <wp:extent cx="4053526" cy="2309567"/>
-            <wp:effectExtent l="0" t="0" r="10795" b="1905"/>
-            <wp:docPr id="2" name="Picture 2" descr="../../Desktop/img1.jpg"/>
+          <wp:inline distT="0" distB="0" distL="0" distR="0" wp14:anchorId="6748C710" wp14:editId="35299ACB">
+            <wp:extent cx="5014904" cy="2856237"/>
+            <wp:effectExtent l="0" t="0" r="0" b="0"/>
+            <wp:docPr id="16" name="Picture 16" descr="../../Desktop/wind.jpg"/>
             <wp:cNvGraphicFramePr>
               <a:graphicFrameLocks xmlns:a="http://schemas.openxmlformats.org/drawingml/2006/main" noChangeAspect="1"/>
             </wp:cNvGraphicFramePr>
@@ -152,7 +164,7 @@
               <a:graphicData uri="http://schemas.openxmlformats.org/drawingml/2006/picture">
                 <pic:pic xmlns:pic="http://schemas.openxmlformats.org/drawingml/2006/picture">
                   <pic:nvPicPr>
-                    <pic:cNvPr id="0" name="Picture 2" descr="../../Desktop/img1.jpg"/>
+                    <pic:cNvPr id="0" name="Picture 12" descr="../../Desktop/wind.jpg"/>
                     <pic:cNvPicPr>
                       <a:picLocks noChangeAspect="1" noChangeArrowheads="1"/>
                     </pic:cNvPicPr>
@@ -165,13 +177,13 @@
                         </a:ext>
                       </a:extLst>
                     </a:blip>
-                    <a:srcRect l="8551" t="7051" r="7882" b="14420"/>
+                    <a:srcRect l="7791" t="3631" r="7633" b="11738"/>
                     <a:stretch/>
                   </pic:blipFill>
                   <pic:spPr bwMode="auto">
                     <a:xfrm>
                       <a:off x="0" y="0"/>
-                      <a:ext cx="4064726" cy="2315948"/>
+                      <a:ext cx="5015047" cy="2856319"/>
                     </a:xfrm>
                     <a:prstGeom prst="rect">
                       <a:avLst/>
@@ -229,7 +241,11 @@
         <w:t>points</w:t>
       </w:r>
       <w:r>
-        <w:t xml:space="preserve"> in the foreground and background, </w:t>
+        <w:t xml:space="preserve"> in the </w:t>
+      </w:r>
+      <w:r>
+        <w:lastRenderedPageBreak/>
+        <w:t xml:space="preserve">foreground and background, </w:t>
       </w:r>
       <w:r>
         <w:t xml:space="preserve">distance from points to the mask, and </w:t>
@@ -259,15 +275,7 @@
         <w:t>probability</w:t>
       </w:r>
       <w:r>
-        <w:t xml:space="preserve">. We, then later added local windows, and points when we wrote the </w:t>
-      </w:r>
-      <w:proofErr w:type="spellStart"/>
-      <w:r>
-        <w:t>updateModels</w:t>
-      </w:r>
-      <w:proofErr w:type="spellEnd"/>
-      <w:r>
-        <w:t xml:space="preserve"> file</w:t>
+        <w:t>. We, then later added local windows, and points when we wrote the updateModels file</w:t>
       </w:r>
       <w:r>
         <w:t xml:space="preserve"> because we realized that we still needed those</w:t>
@@ -284,7 +292,6 @@
     </w:p>
     <w:p>
       <w:r>
-        <w:lastRenderedPageBreak/>
         <w:t>Here is an image of a window</w:t>
       </w:r>
       <w:r>
@@ -294,7 +301,13 @@
         <w:t xml:space="preserve"> and </w:t>
       </w:r>
       <w:r>
-        <w:t>what we calculated as the foreground probability on the right:</w:t>
+        <w:t>what we calculated as the foreground probability on the right</w:t>
+      </w:r>
+      <w:r>
+        <w:t xml:space="preserve"> for a local window of the turtle</w:t>
+      </w:r>
+      <w:r>
+        <w:t>:</w:t>
       </w:r>
     </w:p>
     <w:p>
@@ -362,10 +375,10 @@
           <w:noProof/>
         </w:rPr>
         <w:drawing>
-          <wp:inline distT="0" distB="0" distL="0" distR="0" wp14:anchorId="79BCDC7D" wp14:editId="68360714">
-            <wp:extent cx="1834279" cy="1792050"/>
-            <wp:effectExtent l="0" t="0" r="0" b="11430"/>
-            <wp:docPr id="4" name="Picture 4" descr="../../Desktop/fin2.jpg"/>
+          <wp:inline distT="0" distB="0" distL="0" distR="0" wp14:anchorId="304694EF" wp14:editId="0C156885">
+            <wp:extent cx="1834279" cy="1861863"/>
+            <wp:effectExtent l="0" t="0" r="0" b="0"/>
+            <wp:docPr id="17" name="Picture 17"/>
             <wp:cNvGraphicFramePr>
               <a:graphicFrameLocks xmlns:a="http://schemas.openxmlformats.org/drawingml/2006/main" noChangeAspect="1"/>
             </wp:cNvGraphicFramePr>
@@ -373,10 +386,8 @@
               <a:graphicData uri="http://schemas.openxmlformats.org/drawingml/2006/picture">
                 <pic:pic xmlns:pic="http://schemas.openxmlformats.org/drawingml/2006/picture">
                   <pic:nvPicPr>
-                    <pic:cNvPr id="0" name="Picture 4" descr="../../Desktop/fin2.jpg"/>
-                    <pic:cNvPicPr>
-                      <a:picLocks noChangeAspect="1" noChangeArrowheads="1"/>
-                    </pic:cNvPicPr>
+                    <pic:cNvPr id="17" name="pic.jpg"/>
+                    <pic:cNvPicPr/>
                   </pic:nvPicPr>
                   <pic:blipFill rotWithShape="1">
                     <a:blip r:embed="rId7">
@@ -386,18 +397,17 @@
                         </a:ext>
                       </a:extLst>
                     </a:blip>
-                    <a:srcRect l="43182" t="19496" r="43336" b="57060"/>
+                    <a:srcRect l="39334" t="16428" r="39569" b="51424"/>
                     <a:stretch/>
                   </pic:blipFill>
                   <pic:spPr bwMode="auto">
                     <a:xfrm>
                       <a:off x="0" y="0"/>
-                      <a:ext cx="1852198" cy="1809556"/>
+                      <a:ext cx="1846327" cy="1874092"/>
                     </a:xfrm>
                     <a:prstGeom prst="rect">
                       <a:avLst/>
                     </a:prstGeom>
-                    <a:noFill/>
                     <a:ln>
                       <a:noFill/>
                     </a:ln>
@@ -412,6 +422,11 @@
             </a:graphic>
           </wp:inline>
         </w:drawing>
+      </w:r>
+    </w:p>
+    <w:p>
+      <w:r>
+        <w:t>It’s a little off, but still retains the main shape.</w:t>
       </w:r>
     </w:p>
     <w:p>
@@ -790,21 +805,7 @@
         <w:rPr>
           <w:rFonts w:eastAsiaTheme="minorEastAsia"/>
         </w:rPr>
-        <w:t xml:space="preserve">. We used </w:t>
-      </w:r>
-      <w:proofErr w:type="spellStart"/>
-      <w:r>
-        <w:rPr>
-          <w:rFonts w:eastAsiaTheme="minorEastAsia"/>
-        </w:rPr>
-        <w:t>bwdist</w:t>
-      </w:r>
-      <w:proofErr w:type="spellEnd"/>
-      <w:r>
-        <w:rPr>
-          <w:rFonts w:eastAsiaTheme="minorEastAsia"/>
-        </w:rPr>
-        <w:t xml:space="preserve"> to calculate distance for </w:t>
+        <w:t xml:space="preserve">. We used bwdist to calculate distance for </w:t>
       </w:r>
       <w:r>
         <w:rPr>
@@ -955,14 +956,12 @@
             </m:r>
           </m:e>
         </m:d>
-        <w:proofErr w:type="gramStart"/>
         <m:r>
           <w:rPr>
             <w:rFonts w:ascii="Cambria Math" w:eastAsiaTheme="minorEastAsia" w:hAnsi="Cambria Math"/>
           </w:rPr>
           <m:t>/(</m:t>
         </m:r>
-        <w:proofErr w:type="gramEnd"/>
         <m:sSub>
           <m:sSubPr>
             <m:ctrlPr>
@@ -1103,6 +1102,73 @@
           <w:rFonts w:eastAsiaTheme="minorEastAsia"/>
         </w:rPr>
         <w:t>results of the color model.</w:t>
+      </w:r>
+      <w:r>
+        <w:rPr>
+          <w:rFonts w:eastAsiaTheme="minorEastAsia"/>
+        </w:rPr>
+        <w:t xml:space="preserve"> Below is an image of the color confidence.</w:t>
+      </w:r>
+    </w:p>
+    <w:p>
+      <w:pPr>
+        <w:rPr>
+          <w:rFonts w:eastAsiaTheme="minorEastAsia"/>
+        </w:rPr>
+      </w:pPr>
+      <w:r>
+        <w:rPr>
+          <w:rFonts w:eastAsiaTheme="minorEastAsia"/>
+          <w:noProof/>
+        </w:rPr>
+        <w:drawing>
+          <wp:inline distT="0" distB="0" distL="0" distR="0" wp14:anchorId="7786C38C" wp14:editId="7AC724AF">
+            <wp:extent cx="3773988" cy="2936875"/>
+            <wp:effectExtent l="0" t="0" r="10795" b="9525"/>
+            <wp:docPr id="19" name="Picture 19"/>
+            <wp:cNvGraphicFramePr>
+              <a:graphicFrameLocks xmlns:a="http://schemas.openxmlformats.org/drawingml/2006/main" noChangeAspect="1"/>
+            </wp:cNvGraphicFramePr>
+            <a:graphic xmlns:a="http://schemas.openxmlformats.org/drawingml/2006/main">
+              <a:graphicData uri="http://schemas.openxmlformats.org/drawingml/2006/picture">
+                <pic:pic xmlns:pic="http://schemas.openxmlformats.org/drawingml/2006/picture">
+                  <pic:nvPicPr>
+                    <pic:cNvPr id="19" name="colorconf.jpg"/>
+                    <pic:cNvPicPr/>
+                  </pic:nvPicPr>
+                  <pic:blipFill rotWithShape="1">
+                    <a:blip r:embed="rId8">
+                      <a:extLst>
+                        <a:ext uri="{28A0092B-C50C-407E-A947-70E740481C1C}">
+                          <a14:useLocalDpi xmlns:a14="http://schemas.microsoft.com/office/drawing/2010/main" val="0"/>
+                        </a:ext>
+                      </a:extLst>
+                    </a:blip>
+                    <a:srcRect l="7930" t="5700" r="6257" b="5428"/>
+                    <a:stretch/>
+                  </pic:blipFill>
+                  <pic:spPr bwMode="auto">
+                    <a:xfrm>
+                      <a:off x="0" y="0"/>
+                      <a:ext cx="3779654" cy="2941284"/>
+                    </a:xfrm>
+                    <a:prstGeom prst="rect">
+                      <a:avLst/>
+                    </a:prstGeom>
+                    <a:ln>
+                      <a:noFill/>
+                    </a:ln>
+                    <a:extLst>
+                      <a:ext uri="{53640926-AAD7-44D8-BBD7-CCE9431645EC}">
+                        <a14:shadowObscured xmlns:a14="http://schemas.microsoft.com/office/drawing/2010/main"/>
+                      </a:ext>
+                    </a:extLst>
+                  </pic:spPr>
+                </pic:pic>
+              </a:graphicData>
+            </a:graphic>
+          </wp:inline>
+        </w:drawing>
       </w:r>
     </w:p>
     <w:p>
@@ -1737,7 +1803,7 @@
         </w:rPr>
       </w:pPr>
       <w:r>
-        <w:t>For the parameters, we used 0.6</w:t>
+        <w:t>For the parameters, we used 0.85</w:t>
       </w:r>
       <w:r>
         <w:t xml:space="preserve"> for </w:t>
@@ -1774,7 +1840,7 @@
         <w:rPr>
           <w:rFonts w:eastAsiaTheme="minorEastAsia"/>
         </w:rPr>
-        <w:t>, 100</w:t>
+        <w:t>, 2</w:t>
       </w:r>
       <w:r>
         <w:rPr>
@@ -1815,13 +1881,31 @@
         <w:rPr>
           <w:rFonts w:eastAsiaTheme="minorEastAsia"/>
         </w:rPr>
-        <w:t>, 2 for R, and about 1</w:t>
-      </w:r>
-      <w:r>
-        <w:rPr>
-          <w:rFonts w:eastAsiaTheme="minorEastAsia"/>
-        </w:rPr>
-        <w:t xml:space="preserve">00 for A. </w:t>
+        <w:t xml:space="preserve">, 2 for R, and about </w:t>
+      </w:r>
+      <w:r>
+        <w:rPr>
+          <w:rFonts w:eastAsiaTheme="minorEastAsia"/>
+        </w:rPr>
+        <w:t>17</w:t>
+      </w:r>
+      <w:r>
+        <w:rPr>
+          <w:rFonts w:eastAsiaTheme="minorEastAsia"/>
+        </w:rPr>
+        <w:t>00</w:t>
+      </w:r>
+      <w:r>
+        <w:rPr>
+          <w:rFonts w:eastAsiaTheme="minorEastAsia"/>
+        </w:rPr>
+        <w:t xml:space="preserve"> for A. </w:t>
+      </w:r>
+      <w:r>
+        <w:rPr>
+          <w:rFonts w:eastAsiaTheme="minorEastAsia"/>
+        </w:rPr>
+        <w:t>We got these numbers from the paper and a little bit of fine turning.</w:t>
       </w:r>
     </w:p>
     <w:p>
@@ -1918,10 +2002,10 @@
           <w:noProof/>
         </w:rPr>
         <w:drawing>
-          <wp:inline distT="0" distB="0" distL="0" distR="0" wp14:anchorId="3E4D9835" wp14:editId="0577BC41">
-            <wp:extent cx="1681794" cy="1635291"/>
+          <wp:inline distT="0" distB="0" distL="0" distR="0" wp14:anchorId="731B1BC9" wp14:editId="441FC13D">
+            <wp:extent cx="2192510" cy="1626700"/>
             <wp:effectExtent l="0" t="0" r="0" b="0"/>
-            <wp:docPr id="7" name="Picture 7" descr="../../Desktop/fin3.jpg"/>
+            <wp:docPr id="18" name="Picture 18"/>
             <wp:cNvGraphicFramePr>
               <a:graphicFrameLocks xmlns:a="http://schemas.openxmlformats.org/drawingml/2006/main" noChangeAspect="1"/>
             </wp:cNvGraphicFramePr>
@@ -1929,26 +2013,516 @@
               <a:graphicData uri="http://schemas.openxmlformats.org/drawingml/2006/picture">
                 <pic:pic xmlns:pic="http://schemas.openxmlformats.org/drawingml/2006/picture">
                   <pic:nvPicPr>
-                    <pic:cNvPr id="0" name="Picture 6" descr="../../Desktop/fin3.jpg"/>
-                    <pic:cNvPicPr>
-                      <a:picLocks noChangeAspect="1" noChangeArrowheads="1"/>
-                    </pic:cNvPicPr>
+                    <pic:cNvPr id="18" name="fin.jpg"/>
+                    <pic:cNvPicPr/>
                   </pic:nvPicPr>
                   <pic:blipFill rotWithShape="1">
-                    <a:blip r:embed="rId8">
+                    <a:blip r:embed="rId9">
                       <a:extLst>
                         <a:ext uri="{28A0092B-C50C-407E-A947-70E740481C1C}">
                           <a14:useLocalDpi xmlns:a14="http://schemas.microsoft.com/office/drawing/2010/main" val="0"/>
                         </a:ext>
                       </a:extLst>
                     </a:blip>
-                    <a:srcRect l="42632" t="20154" r="42450" b="54569"/>
+                    <a:srcRect l="34100" t="16042" r="36396" b="54825"/>
                     <a:stretch/>
                   </pic:blipFill>
                   <pic:spPr bwMode="auto">
                     <a:xfrm>
                       <a:off x="0" y="0"/>
-                      <a:ext cx="1709692" cy="1662418"/>
+                      <a:ext cx="2207547" cy="1637856"/>
+                    </a:xfrm>
+                    <a:prstGeom prst="rect">
+                      <a:avLst/>
+                    </a:prstGeom>
+                    <a:ln>
+                      <a:noFill/>
+                    </a:ln>
+                    <a:extLst>
+                      <a:ext uri="{53640926-AAD7-44D8-BBD7-CCE9431645EC}">
+                        <a14:shadowObscured xmlns:a14="http://schemas.microsoft.com/office/drawing/2010/main"/>
+                      </a:ext>
+                    </a:extLst>
+                  </pic:spPr>
+                </pic:pic>
+              </a:graphicData>
+            </a:graphic>
+          </wp:inline>
+        </w:drawing>
+      </w:r>
+    </w:p>
+    <w:p>
+      <w:pPr>
+        <w:rPr>
+          <w:rFonts w:eastAsiaTheme="minorEastAsia"/>
+          <w:b/>
+        </w:rPr>
+      </w:pPr>
+      <w:r>
+        <w:rPr>
+          <w:rFonts w:eastAsiaTheme="minorEastAsia"/>
+          <w:b/>
+        </w:rPr>
+        <w:t>Estimate Entire Object Motion</w:t>
+      </w:r>
+    </w:p>
+    <w:p>
+      <w:pPr>
+        <w:rPr>
+          <w:rFonts w:eastAsiaTheme="minorEastAsia"/>
+        </w:rPr>
+      </w:pPr>
+      <w:r>
+        <w:rPr>
+          <w:rFonts w:eastAsiaTheme="minorEastAsia"/>
+        </w:rPr>
+        <w:t xml:space="preserve">For </w:t>
+      </w:r>
+      <w:r>
+        <w:rPr>
+          <w:rFonts w:eastAsiaTheme="minorEastAsia"/>
+        </w:rPr>
+        <w:t>calculateGlobalAffine</w:t>
+      </w:r>
+      <w:r>
+        <w:rPr>
+          <w:rFonts w:eastAsiaTheme="minorEastAsia"/>
+        </w:rPr>
+        <w:t xml:space="preserve">, we initially were using detectHarrisFeatures to get the features, but we weren’t satisfied with those results, so we switched to detectSURFFeatures. Below is a picture of the matched features on the first frame with the second frame after we extracted the features. </w:t>
+      </w:r>
+    </w:p>
+    <w:p>
+      <w:pPr>
+        <w:rPr>
+          <w:rFonts w:eastAsiaTheme="minorEastAsia"/>
+        </w:rPr>
+      </w:pPr>
+      <w:r>
+        <w:rPr>
+          <w:rFonts w:eastAsiaTheme="minorEastAsia"/>
+          <w:noProof/>
+        </w:rPr>
+        <w:drawing>
+          <wp:inline distT="0" distB="0" distL="0" distR="0" wp14:anchorId="0ADFB51D" wp14:editId="3C532E5E">
+            <wp:extent cx="4967926" cy="2903456"/>
+            <wp:effectExtent l="0" t="0" r="10795" b="0"/>
+            <wp:docPr id="20" name="Picture 20"/>
+            <wp:cNvGraphicFramePr>
+              <a:graphicFrameLocks xmlns:a="http://schemas.openxmlformats.org/drawingml/2006/main" noChangeAspect="1"/>
+            </wp:cNvGraphicFramePr>
+            <a:graphic xmlns:a="http://schemas.openxmlformats.org/drawingml/2006/main">
+              <a:graphicData uri="http://schemas.openxmlformats.org/drawingml/2006/picture">
+                <pic:pic xmlns:pic="http://schemas.openxmlformats.org/drawingml/2006/picture">
+                  <pic:nvPicPr>
+                    <pic:cNvPr id="20" name="feat.jpg"/>
+                    <pic:cNvPicPr/>
+                  </pic:nvPicPr>
+                  <pic:blipFill rotWithShape="1">
+                    <a:blip r:embed="rId10">
+                      <a:extLst>
+                        <a:ext uri="{28A0092B-C50C-407E-A947-70E740481C1C}">
+                          <a14:useLocalDpi xmlns:a14="http://schemas.microsoft.com/office/drawing/2010/main" val="0"/>
+                        </a:ext>
+                      </a:extLst>
+                    </a:blip>
+                    <a:srcRect l="8133" t="3611" r="7816" b="10833"/>
+                    <a:stretch/>
+                  </pic:blipFill>
+                  <pic:spPr bwMode="auto">
+                    <a:xfrm>
+                      <a:off x="0" y="0"/>
+                      <a:ext cx="4968438" cy="2903755"/>
+                    </a:xfrm>
+                    <a:prstGeom prst="rect">
+                      <a:avLst/>
+                    </a:prstGeom>
+                    <a:ln>
+                      <a:noFill/>
+                    </a:ln>
+                    <a:extLst>
+                      <a:ext uri="{53640926-AAD7-44D8-BBD7-CCE9431645EC}">
+                        <a14:shadowObscured xmlns:a14="http://schemas.microsoft.com/office/drawing/2010/main"/>
+                      </a:ext>
+                    </a:extLst>
+                  </pic:spPr>
+                </pic:pic>
+              </a:graphicData>
+            </a:graphic>
+          </wp:inline>
+        </w:drawing>
+      </w:r>
+    </w:p>
+    <w:p>
+      <w:pPr>
+        <w:rPr>
+          <w:rFonts w:eastAsiaTheme="minorEastAsia"/>
+        </w:rPr>
+      </w:pPr>
+    </w:p>
+    <w:p>
+      <w:pPr>
+        <w:rPr>
+          <w:rFonts w:eastAsiaTheme="minorEastAsia"/>
+        </w:rPr>
+      </w:pPr>
+    </w:p>
+    <w:p>
+      <w:pPr>
+        <w:rPr>
+          <w:rFonts w:eastAsiaTheme="minorEastAsia"/>
+        </w:rPr>
+      </w:pPr>
+      <w:r>
+        <w:rPr>
+          <w:rFonts w:eastAsiaTheme="minorEastAsia"/>
+        </w:rPr>
+        <w:t>As you can see, there were some features that shouldn’t have been there on the left. We then filtered those out by checking if it was in the mask. The image below is what we got after this filtering.</w:t>
+      </w:r>
+      <w:r>
+        <w:rPr>
+          <w:rFonts w:eastAsiaTheme="minorEastAsia"/>
+        </w:rPr>
+        <w:t xml:space="preserve"> </w:t>
+      </w:r>
+    </w:p>
+    <w:p>
+      <w:pPr>
+        <w:rPr>
+          <w:rFonts w:eastAsiaTheme="minorEastAsia"/>
+        </w:rPr>
+      </w:pPr>
+      <w:r>
+        <w:rPr>
+          <w:rFonts w:eastAsiaTheme="minorEastAsia"/>
+          <w:noProof/>
+        </w:rPr>
+        <w:drawing>
+          <wp:inline distT="0" distB="0" distL="0" distR="0" wp14:anchorId="52DD3EAA" wp14:editId="7A1B79D8">
+            <wp:extent cx="5015060" cy="2950590"/>
+            <wp:effectExtent l="0" t="0" r="0" b="0"/>
+            <wp:docPr id="21" name="Picture 21"/>
+            <wp:cNvGraphicFramePr>
+              <a:graphicFrameLocks xmlns:a="http://schemas.openxmlformats.org/drawingml/2006/main" noChangeAspect="1"/>
+            </wp:cNvGraphicFramePr>
+            <a:graphic xmlns:a="http://schemas.openxmlformats.org/drawingml/2006/main">
+              <a:graphicData uri="http://schemas.openxmlformats.org/drawingml/2006/picture">
+                <pic:pic xmlns:pic="http://schemas.openxmlformats.org/drawingml/2006/picture">
+                  <pic:nvPicPr>
+                    <pic:cNvPr id="21" name="feat2.jpg"/>
+                    <pic:cNvPicPr/>
+                  </pic:nvPicPr>
+                  <pic:blipFill rotWithShape="1">
+                    <a:blip r:embed="rId11">
+                      <a:extLst>
+                        <a:ext uri="{28A0092B-C50C-407E-A947-70E740481C1C}">
+                          <a14:useLocalDpi xmlns:a14="http://schemas.microsoft.com/office/drawing/2010/main" val="0"/>
+                        </a:ext>
+                      </a:extLst>
+                    </a:blip>
+                    <a:srcRect l="7930" t="2784" r="7683" b="10078"/>
+                    <a:stretch/>
+                  </pic:blipFill>
+                  <pic:spPr bwMode="auto">
+                    <a:xfrm>
+                      <a:off x="0" y="0"/>
+                      <a:ext cx="5015589" cy="2950901"/>
+                    </a:xfrm>
+                    <a:prstGeom prst="rect">
+                      <a:avLst/>
+                    </a:prstGeom>
+                    <a:ln>
+                      <a:noFill/>
+                    </a:ln>
+                    <a:extLst>
+                      <a:ext uri="{53640926-AAD7-44D8-BBD7-CCE9431645EC}">
+                        <a14:shadowObscured xmlns:a14="http://schemas.microsoft.com/office/drawing/2010/main"/>
+                      </a:ext>
+                    </a:extLst>
+                  </pic:spPr>
+                </pic:pic>
+              </a:graphicData>
+            </a:graphic>
+          </wp:inline>
+        </w:drawing>
+      </w:r>
+    </w:p>
+    <w:p>
+      <w:pPr>
+        <w:rPr>
+          <w:rFonts w:eastAsiaTheme="minorEastAsia"/>
+        </w:rPr>
+      </w:pPr>
+      <w:r>
+        <w:rPr>
+          <w:rFonts w:eastAsiaTheme="minorEastAsia"/>
+        </w:rPr>
+        <w:t xml:space="preserve">We then used estimateGeometricTransform, imwarp, transformPointsForward </w:t>
+      </w:r>
+      <w:r>
+        <w:rPr>
+          <w:rFonts w:eastAsiaTheme="minorEastAsia"/>
+        </w:rPr>
+        <w:t xml:space="preserve">to get the warped mask, warped mask outline, </w:t>
+      </w:r>
+      <w:r>
+        <w:rPr>
+          <w:rFonts w:eastAsiaTheme="minorEastAsia"/>
+        </w:rPr>
+        <w:t>warped frame, and new local windows.</w:t>
+      </w:r>
+    </w:p>
+    <w:p>
+      <w:pPr>
+        <w:rPr>
+          <w:rFonts w:eastAsiaTheme="minorEastAsia"/>
+        </w:rPr>
+      </w:pPr>
+      <w:r>
+        <w:rPr>
+          <w:rFonts w:eastAsiaTheme="minorEastAsia"/>
+        </w:rPr>
+        <w:t>Below are images of the warped frame and warped mask</w:t>
+      </w:r>
+      <w:r>
+        <w:rPr>
+          <w:rFonts w:eastAsiaTheme="minorEastAsia"/>
+        </w:rPr>
+        <w:t>, respectively</w:t>
+      </w:r>
+      <w:r>
+        <w:rPr>
+          <w:rFonts w:eastAsiaTheme="minorEastAsia"/>
+        </w:rPr>
+        <w:t>.</w:t>
+      </w:r>
+      <w:r>
+        <w:rPr>
+          <w:rFonts w:eastAsiaTheme="minorEastAsia"/>
+        </w:rPr>
+        <w:t xml:space="preserve"> </w:t>
+      </w:r>
+    </w:p>
+    <w:p>
+      <w:pPr>
+        <w:rPr>
+          <w:rFonts w:eastAsiaTheme="minorEastAsia"/>
+        </w:rPr>
+      </w:pPr>
+      <w:r>
+        <w:rPr>
+          <w:rFonts w:eastAsiaTheme="minorEastAsia"/>
+          <w:noProof/>
+        </w:rPr>
+        <w:drawing>
+          <wp:inline distT="0" distB="0" distL="0" distR="0" wp14:anchorId="39D34069" wp14:editId="50156F34">
+            <wp:extent cx="5005037" cy="2903129"/>
+            <wp:effectExtent l="0" t="0" r="0" b="0"/>
+            <wp:docPr id="22" name="Picture 22"/>
+            <wp:cNvGraphicFramePr>
+              <a:graphicFrameLocks xmlns:a="http://schemas.openxmlformats.org/drawingml/2006/main" noChangeAspect="1"/>
+            </wp:cNvGraphicFramePr>
+            <a:graphic xmlns:a="http://schemas.openxmlformats.org/drawingml/2006/main">
+              <a:graphicData uri="http://schemas.openxmlformats.org/drawingml/2006/picture">
+                <pic:pic xmlns:pic="http://schemas.openxmlformats.org/drawingml/2006/picture">
+                  <pic:nvPicPr>
+                    <pic:cNvPr id="22" name="warp1.jpg"/>
+                    <pic:cNvPicPr/>
+                  </pic:nvPicPr>
+                  <pic:blipFill rotWithShape="1">
+                    <a:blip r:embed="rId12">
+                      <a:extLst>
+                        <a:ext uri="{28A0092B-C50C-407E-A947-70E740481C1C}">
+                          <a14:useLocalDpi xmlns:a14="http://schemas.microsoft.com/office/drawing/2010/main" val="0"/>
+                        </a:ext>
+                      </a:extLst>
+                    </a:blip>
+                    <a:srcRect l="8248" t="3340" r="7534" b="10923"/>
+                    <a:stretch/>
+                  </pic:blipFill>
+                  <pic:spPr bwMode="auto">
+                    <a:xfrm>
+                      <a:off x="0" y="0"/>
+                      <a:ext cx="5005580" cy="2903444"/>
+                    </a:xfrm>
+                    <a:prstGeom prst="rect">
+                      <a:avLst/>
+                    </a:prstGeom>
+                    <a:ln>
+                      <a:noFill/>
+                    </a:ln>
+                    <a:extLst>
+                      <a:ext uri="{53640926-AAD7-44D8-BBD7-CCE9431645EC}">
+                        <a14:shadowObscured xmlns:a14="http://schemas.microsoft.com/office/drawing/2010/main"/>
+                      </a:ext>
+                    </a:extLst>
+                  </pic:spPr>
+                </pic:pic>
+              </a:graphicData>
+            </a:graphic>
+          </wp:inline>
+        </w:drawing>
+      </w:r>
+    </w:p>
+    <w:p>
+      <w:pPr>
+        <w:rPr>
+          <w:rFonts w:eastAsiaTheme="minorEastAsia"/>
+        </w:rPr>
+      </w:pPr>
+      <w:r>
+        <w:rPr>
+          <w:rFonts w:eastAsiaTheme="minorEastAsia"/>
+          <w:noProof/>
+        </w:rPr>
+        <w:drawing>
+          <wp:inline distT="0" distB="0" distL="0" distR="0" wp14:anchorId="729BEB88" wp14:editId="5A09D197">
+            <wp:extent cx="4939246" cy="2780689"/>
+            <wp:effectExtent l="0" t="0" r="0" b="0"/>
+            <wp:docPr id="23" name="Picture 23"/>
+            <wp:cNvGraphicFramePr>
+              <a:graphicFrameLocks xmlns:a="http://schemas.openxmlformats.org/drawingml/2006/main" noChangeAspect="1"/>
+            </wp:cNvGraphicFramePr>
+            <a:graphic xmlns:a="http://schemas.openxmlformats.org/drawingml/2006/main">
+              <a:graphicData uri="http://schemas.openxmlformats.org/drawingml/2006/picture">
+                <pic:pic xmlns:pic="http://schemas.openxmlformats.org/drawingml/2006/picture">
+                  <pic:nvPicPr>
+                    <pic:cNvPr id="23" name="mask.jpg"/>
+                    <pic:cNvPicPr/>
+                  </pic:nvPicPr>
+                  <pic:blipFill rotWithShape="1">
+                    <a:blip r:embed="rId13">
+                      <a:extLst>
+                        <a:ext uri="{28A0092B-C50C-407E-A947-70E740481C1C}">
+                          <a14:useLocalDpi xmlns:a14="http://schemas.microsoft.com/office/drawing/2010/main" val="0"/>
+                        </a:ext>
+                      </a:extLst>
+                    </a:blip>
+                    <a:srcRect l="7038" t="2942" r="7201" b="10294"/>
+                    <a:stretch/>
+                  </pic:blipFill>
+                  <pic:spPr bwMode="auto">
+                    <a:xfrm>
+                      <a:off x="0" y="0"/>
+                      <a:ext cx="4939616" cy="2780897"/>
+                    </a:xfrm>
+                    <a:prstGeom prst="rect">
+                      <a:avLst/>
+                    </a:prstGeom>
+                    <a:ln>
+                      <a:noFill/>
+                    </a:ln>
+                    <a:extLst>
+                      <a:ext uri="{53640926-AAD7-44D8-BBD7-CCE9431645EC}">
+                        <a14:shadowObscured xmlns:a14="http://schemas.microsoft.com/office/drawing/2010/main"/>
+                      </a:ext>
+                    </a:extLst>
+                  </pic:spPr>
+                </pic:pic>
+              </a:graphicData>
+            </a:graphic>
+          </wp:inline>
+        </w:drawing>
+      </w:r>
+    </w:p>
+    <w:p>
+      <w:pPr>
+        <w:rPr>
+          <w:rFonts w:eastAsiaTheme="minorEastAsia"/>
+          <w:b/>
+        </w:rPr>
+      </w:pPr>
+      <w:r>
+        <w:rPr>
+          <w:rFonts w:eastAsiaTheme="minorEastAsia"/>
+          <w:b/>
+        </w:rPr>
+        <w:t>Estimate Local Boundary Deformation</w:t>
+      </w:r>
+    </w:p>
+    <w:p>
+      <w:pPr>
+        <w:rPr>
+          <w:rFonts w:eastAsiaTheme="minorEastAsia"/>
+        </w:rPr>
+      </w:pPr>
+      <w:r>
+        <w:rPr>
+          <w:rFonts w:eastAsiaTheme="minorEastAsia"/>
+        </w:rPr>
+        <w:t>For localFlowWarp</w:t>
+      </w:r>
+      <w:r>
+        <w:rPr>
+          <w:rFonts w:eastAsiaTheme="minorEastAsia"/>
+        </w:rPr>
+        <w:t xml:space="preserve">, </w:t>
+      </w:r>
+      <w:r>
+        <w:rPr>
+          <w:rFonts w:eastAsiaTheme="minorEastAsia"/>
+        </w:rPr>
+        <w:t>we used estimateFlow</w:t>
+      </w:r>
+      <w:r>
+        <w:rPr>
+          <w:rFonts w:eastAsiaTheme="minorEastAsia"/>
+        </w:rPr>
+        <w:t xml:space="preserve"> and opticalFlowFarneback</w:t>
+      </w:r>
+      <w:r>
+        <w:rPr>
+          <w:rFonts w:eastAsiaTheme="minorEastAsia"/>
+        </w:rPr>
+        <w:t>.</w:t>
+      </w:r>
+      <w:r>
+        <w:rPr>
+          <w:rFonts w:eastAsiaTheme="minorEastAsia"/>
+        </w:rPr>
+        <w:t xml:space="preserve"> Below is an image of the optical flow object.</w:t>
+      </w:r>
+    </w:p>
+    <w:p>
+      <w:pPr>
+        <w:rPr>
+          <w:rFonts w:eastAsiaTheme="minorEastAsia"/>
+        </w:rPr>
+      </w:pPr>
+      <w:r>
+        <w:rPr>
+          <w:rFonts w:eastAsiaTheme="minorEastAsia"/>
+          <w:noProof/>
+        </w:rPr>
+        <w:drawing>
+          <wp:inline distT="0" distB="0" distL="0" distR="0" wp14:anchorId="59C230A5" wp14:editId="311B6E8D">
+            <wp:extent cx="4668501" cy="3752051"/>
+            <wp:effectExtent l="0" t="0" r="5715" b="7620"/>
+            <wp:docPr id="24" name="Picture 24"/>
+            <wp:cNvGraphicFramePr>
+              <a:graphicFrameLocks xmlns:a="http://schemas.openxmlformats.org/drawingml/2006/main" noChangeAspect="1"/>
+            </wp:cNvGraphicFramePr>
+            <a:graphic xmlns:a="http://schemas.openxmlformats.org/drawingml/2006/main">
+              <a:graphicData uri="http://schemas.openxmlformats.org/drawingml/2006/picture">
+                <pic:pic xmlns:pic="http://schemas.openxmlformats.org/drawingml/2006/picture">
+                  <pic:nvPicPr>
+                    <pic:cNvPr id="24" name="flow.jpg"/>
+                    <pic:cNvPicPr/>
+                  </pic:nvPicPr>
+                  <pic:blipFill rotWithShape="1">
+                    <a:blip r:embed="rId14">
+                      <a:extLst>
+                        <a:ext uri="{28A0092B-C50C-407E-A947-70E740481C1C}">
+                          <a14:useLocalDpi xmlns:a14="http://schemas.microsoft.com/office/drawing/2010/main" val="0"/>
+                        </a:ext>
+                      </a:extLst>
+                    </a:blip>
+                    <a:srcRect l="14870" t="9436" r="12781" b="15703"/>
+                    <a:stretch/>
+                  </pic:blipFill>
+                  <pic:spPr bwMode="auto">
+                    <a:xfrm flipV="1">
+                      <a:off x="0" y="0"/>
+                      <a:ext cx="4678052" cy="3759727"/>
                     </a:xfrm>
                     <a:prstGeom prst="rect">
                       <a:avLst/>
@@ -1974,78 +2548,27 @@
       <w:pPr>
         <w:rPr>
           <w:rFonts w:eastAsiaTheme="minorEastAsia"/>
-          <w:b/>
-        </w:rPr>
-      </w:pPr>
-      <w:r>
-        <w:rPr>
-          <w:rFonts w:eastAsiaTheme="minorEastAsia"/>
-          <w:b/>
-        </w:rPr>
-        <w:t>Estimate Entire Object Motion</w:t>
-      </w:r>
-    </w:p>
-    <w:p>
-      <w:pPr>
-        <w:rPr>
-          <w:rFonts w:eastAsiaTheme="minorEastAsia"/>
-        </w:rPr>
-      </w:pPr>
-      <w:r>
-        <w:rPr>
-          <w:rFonts w:eastAsiaTheme="minorEastAsia"/>
-        </w:rPr>
-        <w:t xml:space="preserve">For </w:t>
-      </w:r>
-      <w:proofErr w:type="spellStart"/>
-      <w:r>
-        <w:rPr>
-          <w:rFonts w:eastAsiaTheme="minorEastAsia"/>
-        </w:rPr>
-        <w:t>calculateGlobalAffine</w:t>
-      </w:r>
-      <w:proofErr w:type="spellEnd"/>
-      <w:r>
-        <w:rPr>
-          <w:rFonts w:eastAsiaTheme="minorEastAsia"/>
-        </w:rPr>
-        <w:t xml:space="preserve">, we initially were using </w:t>
-      </w:r>
-      <w:proofErr w:type="spellStart"/>
-      <w:r>
-        <w:rPr>
-          <w:rFonts w:eastAsiaTheme="minorEastAsia"/>
-        </w:rPr>
-        <w:t>detectHarrisFeatures</w:t>
-      </w:r>
-      <w:proofErr w:type="spellEnd"/>
-      <w:r>
-        <w:rPr>
-          <w:rFonts w:eastAsiaTheme="minorEastAsia"/>
-        </w:rPr>
-        <w:t xml:space="preserve"> to get the features, but we weren’t satisfied with those results, so we switched to </w:t>
-      </w:r>
-      <w:proofErr w:type="spellStart"/>
-      <w:r>
-        <w:rPr>
-          <w:rFonts w:eastAsiaTheme="minorEastAsia"/>
-        </w:rPr>
-        <w:t>detectSURFFeatures</w:t>
-      </w:r>
-      <w:proofErr w:type="spellEnd"/>
-      <w:r>
-        <w:rPr>
-          <w:rFonts w:eastAsiaTheme="minorEastAsia"/>
-        </w:rPr>
-        <w:t xml:space="preserve">. Below is a picture of the matched features on the first frame with the second frame after we extracted the features. </w:t>
-      </w:r>
-    </w:p>
-    <w:p>
-      <w:pPr>
-        <w:rPr>
-          <w:rFonts w:eastAsiaTheme="minorEastAsia"/>
-        </w:rPr>
-      </w:pPr>
+        </w:rPr>
+      </w:pPr>
+    </w:p>
+    <w:p>
+      <w:pPr>
+        <w:rPr>
+          <w:rFonts w:eastAsiaTheme="minorEastAsia"/>
+        </w:rPr>
+      </w:pPr>
+      <w:r>
+        <w:rPr>
+          <w:rFonts w:eastAsiaTheme="minorEastAsia"/>
+        </w:rPr>
+        <w:t xml:space="preserve"> Then, we used Vx and Vy to get the new local windows from the old ones. </w:t>
+      </w:r>
+      <w:r>
+        <w:rPr>
+          <w:rFonts w:eastAsiaTheme="minorEastAsia"/>
+        </w:rPr>
+        <w:t>We didn’t have any problems with this. Below is an image of the new windows.</w:t>
+      </w:r>
     </w:p>
     <w:p>
       <w:pPr>
@@ -2059,10 +2582,10 @@
           <w:noProof/>
         </w:rPr>
         <w:drawing>
-          <wp:inline distT="0" distB="0" distL="0" distR="0" wp14:anchorId="1120A46D" wp14:editId="7A85693A">
-            <wp:extent cx="4995502" cy="2808808"/>
-            <wp:effectExtent l="0" t="0" r="8890" b="10795"/>
-            <wp:docPr id="8" name="Picture 8" descr="../../Desktop/affine1.jpg"/>
+          <wp:inline distT="0" distB="0" distL="0" distR="0" wp14:anchorId="59B79259" wp14:editId="01FA4A93">
+            <wp:extent cx="5042902" cy="2865510"/>
+            <wp:effectExtent l="0" t="0" r="12065" b="5080"/>
+            <wp:docPr id="25" name="Picture 25"/>
             <wp:cNvGraphicFramePr>
               <a:graphicFrameLocks xmlns:a="http://schemas.openxmlformats.org/drawingml/2006/main" noChangeAspect="1"/>
             </wp:cNvGraphicFramePr>
@@ -2070,579 +2593,28 @@
               <a:graphicData uri="http://schemas.openxmlformats.org/drawingml/2006/picture">
                 <pic:pic xmlns:pic="http://schemas.openxmlformats.org/drawingml/2006/picture">
                   <pic:nvPicPr>
-                    <pic:cNvPr id="0" name="Picture 7" descr="../../Desktop/affine1.jpg"/>
-                    <pic:cNvPicPr>
-                      <a:picLocks noChangeAspect="1" noChangeArrowheads="1"/>
-                    </pic:cNvPicPr>
+                    <pic:cNvPr id="25" name="new.jpg"/>
+                    <pic:cNvPicPr/>
                   </pic:nvPicPr>
                   <pic:blipFill rotWithShape="1">
-                    <a:blip r:embed="rId9">
+                    <a:blip r:embed="rId15">
                       <a:extLst>
                         <a:ext uri="{28A0092B-C50C-407E-A947-70E740481C1C}">
                           <a14:useLocalDpi xmlns:a14="http://schemas.microsoft.com/office/drawing/2010/main" val="0"/>
                         </a:ext>
                       </a:extLst>
                     </a:blip>
-                    <a:srcRect l="7950" t="4190" r="7793" b="12575"/>
+                    <a:srcRect l="7772" t="3341" r="7375" b="12036"/>
                     <a:stretch/>
                   </pic:blipFill>
                   <pic:spPr bwMode="auto">
                     <a:xfrm>
                       <a:off x="0" y="0"/>
-                      <a:ext cx="4996145" cy="2809170"/>
+                      <a:ext cx="5043304" cy="2865739"/>
                     </a:xfrm>
                     <a:prstGeom prst="rect">
                       <a:avLst/>
                     </a:prstGeom>
-                    <a:noFill/>
-                    <a:ln>
-                      <a:noFill/>
-                    </a:ln>
-                    <a:extLst>
-                      <a:ext uri="{53640926-AAD7-44D8-BBD7-CCE9431645EC}">
-                        <a14:shadowObscured xmlns:a14="http://schemas.microsoft.com/office/drawing/2010/main"/>
-                      </a:ext>
-                    </a:extLst>
-                  </pic:spPr>
-                </pic:pic>
-              </a:graphicData>
-            </a:graphic>
-          </wp:inline>
-        </w:drawing>
-      </w:r>
-    </w:p>
-    <w:p>
-      <w:pPr>
-        <w:rPr>
-          <w:rFonts w:eastAsiaTheme="minorEastAsia"/>
-        </w:rPr>
-      </w:pPr>
-      <w:r>
-        <w:rPr>
-          <w:rFonts w:eastAsiaTheme="minorEastAsia"/>
-        </w:rPr>
-        <w:t>As you can see, there were some features that shouldn’t have been there on the left. We then filtered those out by checking if it was in the mask. The image below is what we got after this filtering.</w:t>
-      </w:r>
-    </w:p>
-    <w:p>
-      <w:pPr>
-        <w:rPr>
-          <w:rFonts w:eastAsiaTheme="minorEastAsia"/>
-        </w:rPr>
-      </w:pPr>
-      <w:r>
-        <w:rPr>
-          <w:rFonts w:eastAsiaTheme="minorEastAsia"/>
-          <w:noProof/>
-        </w:rPr>
-        <w:drawing>
-          <wp:inline distT="0" distB="0" distL="0" distR="0" wp14:anchorId="199EFAAA" wp14:editId="78A43A8A">
-            <wp:extent cx="4986261" cy="2837186"/>
-            <wp:effectExtent l="0" t="0" r="0" b="7620"/>
-            <wp:docPr id="9" name="Picture 9" descr="../../Desktop/affine2.jpg"/>
-            <wp:cNvGraphicFramePr>
-              <a:graphicFrameLocks xmlns:a="http://schemas.openxmlformats.org/drawingml/2006/main" noChangeAspect="1"/>
-            </wp:cNvGraphicFramePr>
-            <a:graphic xmlns:a="http://schemas.openxmlformats.org/drawingml/2006/main">
-              <a:graphicData uri="http://schemas.openxmlformats.org/drawingml/2006/picture">
-                <pic:pic xmlns:pic="http://schemas.openxmlformats.org/drawingml/2006/picture">
-                  <pic:nvPicPr>
-                    <pic:cNvPr id="0" name="Picture 8" descr="../../Desktop/affine2.jpg"/>
-                    <pic:cNvPicPr>
-                      <a:picLocks noChangeAspect="1" noChangeArrowheads="1"/>
-                    </pic:cNvPicPr>
-                  </pic:nvPicPr>
-                  <pic:blipFill rotWithShape="1">
-                    <a:blip r:embed="rId10">
-                      <a:extLst>
-                        <a:ext uri="{28A0092B-C50C-407E-A947-70E740481C1C}">
-                          <a14:useLocalDpi xmlns:a14="http://schemas.microsoft.com/office/drawing/2010/main" val="0"/>
-                        </a:ext>
-                      </a:extLst>
-                    </a:blip>
-                    <a:srcRect l="7791" t="3632" r="8110" b="12296"/>
-                    <a:stretch/>
-                  </pic:blipFill>
-                  <pic:spPr bwMode="auto">
-                    <a:xfrm>
-                      <a:off x="0" y="0"/>
-                      <a:ext cx="4986736" cy="2837456"/>
-                    </a:xfrm>
-                    <a:prstGeom prst="rect">
-                      <a:avLst/>
-                    </a:prstGeom>
-                    <a:noFill/>
-                    <a:ln>
-                      <a:noFill/>
-                    </a:ln>
-                    <a:extLst>
-                      <a:ext uri="{53640926-AAD7-44D8-BBD7-CCE9431645EC}">
-                        <a14:shadowObscured xmlns:a14="http://schemas.microsoft.com/office/drawing/2010/main"/>
-                      </a:ext>
-                    </a:extLst>
-                  </pic:spPr>
-                </pic:pic>
-              </a:graphicData>
-            </a:graphic>
-          </wp:inline>
-        </w:drawing>
-      </w:r>
-    </w:p>
-    <w:p>
-      <w:pPr>
-        <w:rPr>
-          <w:rFonts w:eastAsiaTheme="minorEastAsia"/>
-        </w:rPr>
-      </w:pPr>
-      <w:r>
-        <w:rPr>
-          <w:rFonts w:eastAsiaTheme="minorEastAsia"/>
-        </w:rPr>
-        <w:t xml:space="preserve">We then used </w:t>
-      </w:r>
-      <w:proofErr w:type="spellStart"/>
-      <w:r>
-        <w:rPr>
-          <w:rFonts w:eastAsiaTheme="minorEastAsia"/>
-        </w:rPr>
-        <w:t>estimateGeometricTransform</w:t>
-      </w:r>
-      <w:proofErr w:type="spellEnd"/>
-      <w:r>
-        <w:rPr>
-          <w:rFonts w:eastAsiaTheme="minorEastAsia"/>
-        </w:rPr>
-        <w:t xml:space="preserve">, </w:t>
-      </w:r>
-      <w:proofErr w:type="spellStart"/>
-      <w:r>
-        <w:rPr>
-          <w:rFonts w:eastAsiaTheme="minorEastAsia"/>
-        </w:rPr>
-        <w:t>imwarp</w:t>
-      </w:r>
-      <w:proofErr w:type="spellEnd"/>
-      <w:r>
-        <w:rPr>
-          <w:rFonts w:eastAsiaTheme="minorEastAsia"/>
-        </w:rPr>
-        <w:t xml:space="preserve">, </w:t>
-      </w:r>
-      <w:proofErr w:type="spellStart"/>
-      <w:r>
-        <w:rPr>
-          <w:rFonts w:eastAsiaTheme="minorEastAsia"/>
-        </w:rPr>
-        <w:t>transformPointsForward</w:t>
-      </w:r>
-      <w:proofErr w:type="spellEnd"/>
-      <w:r>
-        <w:rPr>
-          <w:rFonts w:eastAsiaTheme="minorEastAsia"/>
-        </w:rPr>
-        <w:t xml:space="preserve"> </w:t>
-      </w:r>
-      <w:r>
-        <w:rPr>
-          <w:rFonts w:eastAsiaTheme="minorEastAsia"/>
-        </w:rPr>
-        <w:t xml:space="preserve">to get the warped mask, warped mask outline, </w:t>
-      </w:r>
-      <w:r>
-        <w:rPr>
-          <w:rFonts w:eastAsiaTheme="minorEastAsia"/>
-        </w:rPr>
-        <w:t>warped frame, and new local windows.</w:t>
-      </w:r>
-    </w:p>
-    <w:p>
-      <w:pPr>
-        <w:rPr>
-          <w:rFonts w:eastAsiaTheme="minorEastAsia"/>
-        </w:rPr>
-      </w:pPr>
-      <w:r>
-        <w:rPr>
-          <w:rFonts w:eastAsiaTheme="minorEastAsia"/>
-        </w:rPr>
-        <w:t>Below are images of the warped frame and warped mask</w:t>
-      </w:r>
-      <w:r>
-        <w:rPr>
-          <w:rFonts w:eastAsiaTheme="minorEastAsia"/>
-        </w:rPr>
-        <w:t>, respectively</w:t>
-      </w:r>
-      <w:r>
-        <w:rPr>
-          <w:rFonts w:eastAsiaTheme="minorEastAsia"/>
-        </w:rPr>
-        <w:t>.</w:t>
-      </w:r>
-    </w:p>
-    <w:p>
-      <w:pPr>
-        <w:rPr>
-          <w:rFonts w:eastAsiaTheme="minorEastAsia"/>
-        </w:rPr>
-      </w:pPr>
-      <w:r>
-        <w:rPr>
-          <w:rFonts w:eastAsiaTheme="minorEastAsia"/>
-          <w:noProof/>
-        </w:rPr>
-        <w:drawing>
-          <wp:inline distT="0" distB="0" distL="0" distR="0" wp14:anchorId="50D8ADFA" wp14:editId="123D8DE6">
-            <wp:extent cx="5014540" cy="2837187"/>
-            <wp:effectExtent l="0" t="0" r="0" b="7620"/>
-            <wp:docPr id="10" name="Picture 10" descr="../../Desktop/warpedframe.jpg"/>
-            <wp:cNvGraphicFramePr>
-              <a:graphicFrameLocks xmlns:a="http://schemas.openxmlformats.org/drawingml/2006/main" noChangeAspect="1"/>
-            </wp:cNvGraphicFramePr>
-            <a:graphic xmlns:a="http://schemas.openxmlformats.org/drawingml/2006/main">
-              <a:graphicData uri="http://schemas.openxmlformats.org/drawingml/2006/picture">
-                <pic:pic xmlns:pic="http://schemas.openxmlformats.org/drawingml/2006/picture">
-                  <pic:nvPicPr>
-                    <pic:cNvPr id="0" name="Picture 9" descr="../../Desktop/warpedframe.jpg"/>
-                    <pic:cNvPicPr>
-                      <a:picLocks noChangeAspect="1" noChangeArrowheads="1"/>
-                    </pic:cNvPicPr>
-                  </pic:nvPicPr>
-                  <pic:blipFill rotWithShape="1">
-                    <a:blip r:embed="rId11">
-                      <a:extLst>
-                        <a:ext uri="{28A0092B-C50C-407E-A947-70E740481C1C}">
-                          <a14:useLocalDpi xmlns:a14="http://schemas.microsoft.com/office/drawing/2010/main" val="0"/>
-                        </a:ext>
-                      </a:extLst>
-                    </a:blip>
-                    <a:srcRect l="7631" t="3632" r="7794" b="12296"/>
-                    <a:stretch/>
-                  </pic:blipFill>
-                  <pic:spPr bwMode="auto">
-                    <a:xfrm>
-                      <a:off x="0" y="0"/>
-                      <a:ext cx="5015016" cy="2837456"/>
-                    </a:xfrm>
-                    <a:prstGeom prst="rect">
-                      <a:avLst/>
-                    </a:prstGeom>
-                    <a:noFill/>
-                    <a:ln>
-                      <a:noFill/>
-                    </a:ln>
-                    <a:extLst>
-                      <a:ext uri="{53640926-AAD7-44D8-BBD7-CCE9431645EC}">
-                        <a14:shadowObscured xmlns:a14="http://schemas.microsoft.com/office/drawing/2010/main"/>
-                      </a:ext>
-                    </a:extLst>
-                  </pic:spPr>
-                </pic:pic>
-              </a:graphicData>
-            </a:graphic>
-          </wp:inline>
-        </w:drawing>
-      </w:r>
-    </w:p>
-    <w:p>
-      <w:pPr>
-        <w:rPr>
-          <w:rFonts w:eastAsiaTheme="minorEastAsia"/>
-        </w:rPr>
-      </w:pPr>
-      <w:r>
-        <w:rPr>
-          <w:rFonts w:eastAsiaTheme="minorEastAsia"/>
-          <w:noProof/>
-        </w:rPr>
-        <w:drawing>
-          <wp:inline distT="0" distB="0" distL="0" distR="0" wp14:anchorId="52D2AC72" wp14:editId="57D63921">
-            <wp:extent cx="5079907" cy="2874554"/>
-            <wp:effectExtent l="0" t="0" r="635" b="0"/>
-            <wp:docPr id="11" name="Picture 11"/>
-            <wp:cNvGraphicFramePr>
-              <a:graphicFrameLocks xmlns:a="http://schemas.openxmlformats.org/drawingml/2006/main" noChangeAspect="1"/>
-            </wp:cNvGraphicFramePr>
-            <a:graphic xmlns:a="http://schemas.openxmlformats.org/drawingml/2006/main">
-              <a:graphicData uri="http://schemas.openxmlformats.org/drawingml/2006/picture">
-                <pic:pic xmlns:pic="http://schemas.openxmlformats.org/drawingml/2006/picture">
-                  <pic:nvPicPr>
-                    <pic:cNvPr id="11" name="warpedmask.jpg"/>
-                    <pic:cNvPicPr/>
-                  </pic:nvPicPr>
-                  <pic:blipFill rotWithShape="1">
-                    <a:blip r:embed="rId12">
-                      <a:extLst>
-                        <a:ext uri="{28A0092B-C50C-407E-A947-70E740481C1C}">
-                          <a14:useLocalDpi xmlns:a14="http://schemas.microsoft.com/office/drawing/2010/main" val="0"/>
-                        </a:ext>
-                      </a:extLst>
-                    </a:blip>
-                    <a:srcRect l="6663" t="3340" r="7851" b="11758"/>
-                    <a:stretch/>
-                  </pic:blipFill>
-                  <pic:spPr bwMode="auto">
-                    <a:xfrm>
-                      <a:off x="0" y="0"/>
-                      <a:ext cx="5080965" cy="2875152"/>
-                    </a:xfrm>
-                    <a:prstGeom prst="rect">
-                      <a:avLst/>
-                    </a:prstGeom>
-                    <a:ln>
-                      <a:noFill/>
-                    </a:ln>
-                    <a:extLst>
-                      <a:ext uri="{53640926-AAD7-44D8-BBD7-CCE9431645EC}">
-                        <a14:shadowObscured xmlns:a14="http://schemas.microsoft.com/office/drawing/2010/main"/>
-                      </a:ext>
-                    </a:extLst>
-                  </pic:spPr>
-                </pic:pic>
-              </a:graphicData>
-            </a:graphic>
-          </wp:inline>
-        </w:drawing>
-      </w:r>
-    </w:p>
-    <w:p>
-      <w:pPr>
-        <w:rPr>
-          <w:rFonts w:eastAsiaTheme="minorEastAsia"/>
-          <w:b/>
-        </w:rPr>
-      </w:pPr>
-      <w:r>
-        <w:rPr>
-          <w:rFonts w:eastAsiaTheme="minorEastAsia"/>
-          <w:b/>
-        </w:rPr>
-        <w:t>Estimate Local Boundary Deformation</w:t>
-      </w:r>
-    </w:p>
-    <w:p>
-      <w:pPr>
-        <w:rPr>
-          <w:rFonts w:eastAsiaTheme="minorEastAsia"/>
-        </w:rPr>
-      </w:pPr>
-      <w:r>
-        <w:rPr>
-          <w:rFonts w:eastAsiaTheme="minorEastAsia"/>
-        </w:rPr>
-        <w:t xml:space="preserve">For </w:t>
-      </w:r>
-      <w:proofErr w:type="spellStart"/>
-      <w:r>
-        <w:rPr>
-          <w:rFonts w:eastAsiaTheme="minorEastAsia"/>
-        </w:rPr>
-        <w:t>localFlowWarp</w:t>
-      </w:r>
-      <w:proofErr w:type="spellEnd"/>
-      <w:r>
-        <w:rPr>
-          <w:rFonts w:eastAsiaTheme="minorEastAsia"/>
-        </w:rPr>
-        <w:t xml:space="preserve">, </w:t>
-      </w:r>
-      <w:r>
-        <w:rPr>
-          <w:rFonts w:eastAsiaTheme="minorEastAsia"/>
-        </w:rPr>
-        <w:t xml:space="preserve">we used </w:t>
-      </w:r>
-      <w:proofErr w:type="spellStart"/>
-      <w:r>
-        <w:rPr>
-          <w:rFonts w:eastAsiaTheme="minorEastAsia"/>
-        </w:rPr>
-        <w:t>estimateFlow</w:t>
-      </w:r>
-      <w:proofErr w:type="spellEnd"/>
-      <w:r>
-        <w:rPr>
-          <w:rFonts w:eastAsiaTheme="minorEastAsia"/>
-        </w:rPr>
-        <w:t xml:space="preserve"> and </w:t>
-      </w:r>
-      <w:proofErr w:type="spellStart"/>
-      <w:r>
-        <w:rPr>
-          <w:rFonts w:eastAsiaTheme="minorEastAsia"/>
-        </w:rPr>
-        <w:t>opticalFlowFarneback</w:t>
-      </w:r>
-      <w:proofErr w:type="spellEnd"/>
-      <w:r>
-        <w:rPr>
-          <w:rFonts w:eastAsiaTheme="minorEastAsia"/>
-        </w:rPr>
-        <w:t>.</w:t>
-      </w:r>
-      <w:r>
-        <w:rPr>
-          <w:rFonts w:eastAsiaTheme="minorEastAsia"/>
-        </w:rPr>
-        <w:t xml:space="preserve"> Below is an image of the optical flow object.</w:t>
-      </w:r>
-    </w:p>
-    <w:p>
-      <w:pPr>
-        <w:rPr>
-          <w:rFonts w:eastAsiaTheme="minorEastAsia"/>
-        </w:rPr>
-      </w:pPr>
-      <w:r>
-        <w:rPr>
-          <w:rFonts w:eastAsiaTheme="minorEastAsia"/>
-          <w:noProof/>
-        </w:rPr>
-        <w:drawing>
-          <wp:inline distT="0" distB="0" distL="0" distR="0" wp14:anchorId="03C14599" wp14:editId="2897AB2B">
-            <wp:extent cx="4091233" cy="3289955"/>
-            <wp:effectExtent l="0" t="0" r="0" b="12065"/>
-            <wp:docPr id="13" name="Picture 13"/>
-            <wp:cNvGraphicFramePr>
-              <a:graphicFrameLocks xmlns:a="http://schemas.openxmlformats.org/drawingml/2006/main" noChangeAspect="1"/>
-            </wp:cNvGraphicFramePr>
-            <a:graphic xmlns:a="http://schemas.openxmlformats.org/drawingml/2006/main">
-              <a:graphicData uri="http://schemas.openxmlformats.org/drawingml/2006/picture">
-                <pic:pic xmlns:pic="http://schemas.openxmlformats.org/drawingml/2006/picture">
-                  <pic:nvPicPr>
-                    <pic:cNvPr id="13" name="flow.jpg"/>
-                    <pic:cNvPicPr/>
-                  </pic:nvPicPr>
-                  <pic:blipFill rotWithShape="1">
-                    <a:blip r:embed="rId13">
-                      <a:extLst>
-                        <a:ext uri="{28A0092B-C50C-407E-A947-70E740481C1C}">
-                          <a14:useLocalDpi xmlns:a14="http://schemas.microsoft.com/office/drawing/2010/main" val="0"/>
-                        </a:ext>
-                      </a:extLst>
-                    </a:blip>
-                    <a:srcRect l="15543" t="8408" r="15602" b="17765"/>
-                    <a:stretch/>
-                  </pic:blipFill>
-                  <pic:spPr bwMode="auto">
-                    <a:xfrm flipV="1">
-                      <a:off x="0" y="0"/>
-                      <a:ext cx="4092420" cy="3290909"/>
-                    </a:xfrm>
-                    <a:prstGeom prst="rect">
-                      <a:avLst/>
-                    </a:prstGeom>
-                    <a:ln>
-                      <a:noFill/>
-                    </a:ln>
-                    <a:extLst>
-                      <a:ext uri="{53640926-AAD7-44D8-BBD7-CCE9431645EC}">
-                        <a14:shadowObscured xmlns:a14="http://schemas.microsoft.com/office/drawing/2010/main"/>
-                      </a:ext>
-                    </a:extLst>
-                  </pic:spPr>
-                </pic:pic>
-              </a:graphicData>
-            </a:graphic>
-          </wp:inline>
-        </w:drawing>
-      </w:r>
-    </w:p>
-    <w:p>
-      <w:pPr>
-        <w:rPr>
-          <w:rFonts w:eastAsiaTheme="minorEastAsia"/>
-        </w:rPr>
-      </w:pPr>
-      <w:r>
-        <w:rPr>
-          <w:rFonts w:eastAsiaTheme="minorEastAsia"/>
-        </w:rPr>
-        <w:t xml:space="preserve"> Then, we used </w:t>
-      </w:r>
-      <w:proofErr w:type="spellStart"/>
-      <w:r>
-        <w:rPr>
-          <w:rFonts w:eastAsiaTheme="minorEastAsia"/>
-        </w:rPr>
-        <w:t>Vx</w:t>
-      </w:r>
-      <w:proofErr w:type="spellEnd"/>
-      <w:r>
-        <w:rPr>
-          <w:rFonts w:eastAsiaTheme="minorEastAsia"/>
-        </w:rPr>
-        <w:t xml:space="preserve"> and </w:t>
-      </w:r>
-      <w:proofErr w:type="spellStart"/>
-      <w:r>
-        <w:rPr>
-          <w:rFonts w:eastAsiaTheme="minorEastAsia"/>
-        </w:rPr>
-        <w:t>Vy</w:t>
-      </w:r>
-      <w:proofErr w:type="spellEnd"/>
-      <w:r>
-        <w:rPr>
-          <w:rFonts w:eastAsiaTheme="minorEastAsia"/>
-        </w:rPr>
-        <w:t xml:space="preserve"> to get the new local windows from the old ones. </w:t>
-      </w:r>
-      <w:r>
-        <w:rPr>
-          <w:rFonts w:eastAsiaTheme="minorEastAsia"/>
-        </w:rPr>
-        <w:t>We didn’t have any problems with this. Below is an image of the new windows.</w:t>
-      </w:r>
-    </w:p>
-    <w:p>
-      <w:pPr>
-        <w:rPr>
-          <w:rFonts w:eastAsiaTheme="minorEastAsia"/>
-        </w:rPr>
-      </w:pPr>
-      <w:r>
-        <w:rPr>
-          <w:rFonts w:eastAsiaTheme="minorEastAsia"/>
-          <w:noProof/>
-        </w:rPr>
-        <w:drawing>
-          <wp:inline distT="0" distB="0" distL="0" distR="0" wp14:anchorId="6FACAA1F" wp14:editId="0D16962F">
-            <wp:extent cx="5005142" cy="2846627"/>
-            <wp:effectExtent l="0" t="0" r="0" b="0"/>
-            <wp:docPr id="14" name="Picture 14" descr="../../Desktop/newwindows.jpg"/>
-            <wp:cNvGraphicFramePr>
-              <a:graphicFrameLocks xmlns:a="http://schemas.openxmlformats.org/drawingml/2006/main" noChangeAspect="1"/>
-            </wp:cNvGraphicFramePr>
-            <a:graphic xmlns:a="http://schemas.openxmlformats.org/drawingml/2006/main">
-              <a:graphicData uri="http://schemas.openxmlformats.org/drawingml/2006/picture">
-                <pic:pic xmlns:pic="http://schemas.openxmlformats.org/drawingml/2006/picture">
-                  <pic:nvPicPr>
-                    <pic:cNvPr id="0" name="Picture 10" descr="../../Desktop/newwindows.jpg"/>
-                    <pic:cNvPicPr>
-                      <a:picLocks noChangeAspect="1" noChangeArrowheads="1"/>
-                    </pic:cNvPicPr>
-                  </pic:nvPicPr>
-                  <pic:blipFill rotWithShape="1">
-                    <a:blip r:embed="rId14">
-                      <a:extLst>
-                        <a:ext uri="{28A0092B-C50C-407E-A947-70E740481C1C}">
-                          <a14:useLocalDpi xmlns:a14="http://schemas.microsoft.com/office/drawing/2010/main" val="0"/>
-                        </a:ext>
-                      </a:extLst>
-                    </a:blip>
-                    <a:srcRect l="7336" t="3631" r="7974" b="12013"/>
-                    <a:stretch/>
-                  </pic:blipFill>
-                  <pic:spPr bwMode="auto">
-                    <a:xfrm>
-                      <a:off x="0" y="0"/>
-                      <a:ext cx="5005594" cy="2846884"/>
-                    </a:xfrm>
-                    <a:prstGeom prst="rect">
-                      <a:avLst/>
-                    </a:prstGeom>
-                    <a:noFill/>
                     <a:ln>
                       <a:noFill/>
                     </a:ln>
@@ -3287,16 +3259,8 @@
                   <w:rPr>
                     <w:rFonts w:ascii="Cambria Math" w:eastAsiaTheme="minorEastAsia" w:hAnsi="Cambria Math"/>
                   </w:rPr>
-                  <m:t>(x</m:t>
+                  <m:t>(x)(</m:t>
                 </m:r>
-                <w:proofErr w:type="gramStart"/>
-                <m:r>
-                  <w:rPr>
-                    <w:rFonts w:ascii="Cambria Math" w:eastAsiaTheme="minorEastAsia" w:hAnsi="Cambria Math"/>
-                  </w:rPr>
-                  <m:t>)(</m:t>
-                </m:r>
-                <w:proofErr w:type="gramEnd"/>
                 <m:d>
                   <m:dPr>
                     <m:begChr m:val="|"/>
@@ -3560,16 +3524,8 @@
         <w:rPr>
           <w:rFonts w:eastAsiaTheme="minorEastAsia"/>
         </w:rPr>
-        <w:t xml:space="preserve">We then used </w:t>
-      </w:r>
-      <w:proofErr w:type="spellStart"/>
-      <w:r>
-        <w:rPr>
-          <w:rFonts w:eastAsiaTheme="minorEastAsia"/>
-        </w:rPr>
-        <w:t>imfill</w:t>
-      </w:r>
-      <w:proofErr w:type="spellEnd"/>
+        <w:t>We then used imfill</w:t>
+      </w:r>
       <w:r>
         <w:rPr>
           <w:rFonts w:eastAsiaTheme="minorEastAsia"/>
@@ -3601,105 +3557,118 @@
           <w:rFonts w:eastAsiaTheme="minorEastAsia"/>
         </w:rPr>
       </w:pPr>
-    </w:p>
-    <w:p>
-      <w:pPr>
-        <w:rPr>
-          <w:rFonts w:eastAsiaTheme="minorEastAsia"/>
-        </w:rPr>
-      </w:pPr>
-    </w:p>
-    <w:p>
-      <w:pPr>
-        <w:rPr>
-          <w:rFonts w:eastAsiaTheme="minorEastAsia"/>
-        </w:rPr>
-      </w:pPr>
-      <w:r>
-        <w:rPr>
-          <w:rFonts w:eastAsiaTheme="minorEastAsia"/>
-        </w:rPr>
-        <w:t>Change around parameters</w:t>
-      </w:r>
-      <w:r>
-        <w:rPr>
-          <w:rFonts w:eastAsiaTheme="minorEastAsia"/>
-        </w:rPr>
-        <w:t xml:space="preserve"> and test </w:t>
-      </w:r>
-      <w:r>
-        <w:rPr>
-          <w:rFonts w:eastAsiaTheme="minorEastAsia"/>
-        </w:rPr>
-        <w:t xml:space="preserve">file </w:t>
-      </w:r>
-      <w:r>
-        <w:rPr>
-          <w:rFonts w:eastAsiaTheme="minorEastAsia"/>
-        </w:rPr>
-        <w:t>each individually</w:t>
-      </w:r>
-    </w:p>
-    <w:p>
-      <w:pPr>
-        <w:rPr>
-          <w:rFonts w:eastAsiaTheme="minorEastAsia"/>
-        </w:rPr>
-      </w:pPr>
-      <w:r>
-        <w:rPr>
-          <w:rFonts w:eastAsiaTheme="minorEastAsia"/>
-        </w:rPr>
-        <w:t>Finish report and make sure it has everything</w:t>
-      </w:r>
-      <w:r>
-        <w:rPr>
-          <w:rFonts w:eastAsiaTheme="minorEastAsia"/>
-        </w:rPr>
-        <w:t xml:space="preserve"> - </w:t>
-      </w:r>
-      <w:r>
-        <w:rPr>
-          <w:rFonts w:eastAsiaTheme="minorEastAsia"/>
-        </w:rPr>
-        <w:t>Talk more about problems and successes</w:t>
-      </w:r>
-    </w:p>
-    <w:p>
-      <w:pPr>
-        <w:rPr>
-          <w:rFonts w:eastAsiaTheme="minorEastAsia"/>
-        </w:rPr>
-      </w:pPr>
-    </w:p>
-    <w:p>
-      <w:pPr>
-        <w:rPr>
-          <w:rFonts w:eastAsiaTheme="minorEastAsia"/>
-        </w:rPr>
-      </w:pPr>
-    </w:p>
-    <w:p>
-      <w:pPr>
-        <w:rPr>
-          <w:rFonts w:ascii="Times New Roman" w:eastAsia="Times New Roman" w:hAnsi="Times New Roman" w:cs="Times New Roman"/>
-        </w:rPr>
-      </w:pPr>
-      <w:r>
-        <w:rPr>
-          <w:rFonts w:ascii="Times New Roman" w:eastAsia="Times New Roman" w:hAnsi="Times New Roman" w:cs="Times New Roman"/>
-        </w:rPr>
-        <w:t>While the foreground consistency assumption could be violated by luminance variance (this can be addressed by illumination-invariant features instead of Lab), foreground self-occlusion, or object rotation, we found this assumption to hold true for most common scenarios in natural videos, and it helps to significantly improve the</w:t>
-      </w:r>
-    </w:p>
-    <w:p>
-      <w:pPr>
-        <w:rPr>
-          <w:rFonts w:eastAsiaTheme="minorEastAsia"/>
-        </w:rPr>
-      </w:pPr>
+      <w:r>
+        <w:rPr>
+          <w:rFonts w:eastAsiaTheme="minorEastAsia"/>
+        </w:rPr>
+        <w:t>Results</w:t>
+      </w:r>
       <w:bookmarkStart w:id="0" w:name="_GoBack"/>
       <w:bookmarkEnd w:id="0"/>
+    </w:p>
+    <w:p>
+      <w:pPr>
+        <w:rPr>
+          <w:rFonts w:eastAsiaTheme="minorEastAsia"/>
+        </w:rPr>
+      </w:pPr>
+    </w:p>
+    <w:p>
+      <w:pPr>
+        <w:rPr>
+          <w:rFonts w:eastAsiaTheme="minorEastAsia"/>
+        </w:rPr>
+      </w:pPr>
+    </w:p>
+    <w:p>
+      <w:pPr>
+        <w:rPr>
+          <w:rFonts w:eastAsiaTheme="minorEastAsia"/>
+        </w:rPr>
+      </w:pPr>
+      <w:r>
+        <w:rPr>
+          <w:rFonts w:eastAsiaTheme="minorEastAsia"/>
+        </w:rPr>
+        <w:t>Change around parameters</w:t>
+      </w:r>
+      <w:r>
+        <w:rPr>
+          <w:rFonts w:eastAsiaTheme="minorEastAsia"/>
+        </w:rPr>
+        <w:t xml:space="preserve"> and test </w:t>
+      </w:r>
+      <w:r>
+        <w:rPr>
+          <w:rFonts w:eastAsiaTheme="minorEastAsia"/>
+        </w:rPr>
+        <w:t xml:space="preserve">file </w:t>
+      </w:r>
+      <w:r>
+        <w:rPr>
+          <w:rFonts w:eastAsiaTheme="minorEastAsia"/>
+        </w:rPr>
+        <w:t>each individually</w:t>
+      </w:r>
+    </w:p>
+    <w:p>
+      <w:pPr>
+        <w:rPr>
+          <w:rFonts w:eastAsiaTheme="minorEastAsia"/>
+        </w:rPr>
+      </w:pPr>
+      <w:r>
+        <w:rPr>
+          <w:rFonts w:eastAsiaTheme="minorEastAsia"/>
+        </w:rPr>
+        <w:t>Finish report and make sure it has everything</w:t>
+      </w:r>
+      <w:r>
+        <w:rPr>
+          <w:rFonts w:eastAsiaTheme="minorEastAsia"/>
+        </w:rPr>
+        <w:t xml:space="preserve"> - </w:t>
+      </w:r>
+      <w:r>
+        <w:rPr>
+          <w:rFonts w:eastAsiaTheme="minorEastAsia"/>
+        </w:rPr>
+        <w:t>Talk more about problems and successes</w:t>
+      </w:r>
+    </w:p>
+    <w:p>
+      <w:pPr>
+        <w:rPr>
+          <w:rFonts w:eastAsiaTheme="minorEastAsia"/>
+        </w:rPr>
+      </w:pPr>
+    </w:p>
+    <w:p>
+      <w:pPr>
+        <w:rPr>
+          <w:rFonts w:eastAsiaTheme="minorEastAsia"/>
+        </w:rPr>
+      </w:pPr>
+    </w:p>
+    <w:p>
+      <w:pPr>
+        <w:rPr>
+          <w:rFonts w:ascii="Times New Roman" w:eastAsia="Times New Roman" w:hAnsi="Times New Roman" w:cs="Times New Roman"/>
+        </w:rPr>
+      </w:pPr>
+      <w:r>
+        <w:rPr>
+          <w:rFonts w:ascii="Times New Roman" w:eastAsia="Times New Roman" w:hAnsi="Times New Roman" w:cs="Times New Roman"/>
+        </w:rPr>
+        <w:t>While the foreground consistency assumption could be violated by luminance variance (this can be addressed by illumination-invariant features instead of Lab), foreground self-occlusion, or object rotation, we found this assumption to hold true for most common scenarios in natural videos, and it helps to significantly improve the</w:t>
+      </w:r>
+    </w:p>
+    <w:p>
+      <w:pPr>
+        <w:rPr>
+          <w:rFonts w:eastAsiaTheme="minorEastAsia"/>
+        </w:rPr>
+      </w:pPr>
     </w:p>
     <w:p>
       <w:pPr>

</xml_diff>

<commit_message>
added names and late days to report
</commit_message>
<xml_diff>
--- a/CMSC426_P3/report.docx
+++ b/CMSC426_P3/report.docx
@@ -2,6 +2,19 @@
 <file path=word/document.xml><?xml version="1.0" encoding="utf-8"?>
 <w:document xmlns:wpc="http://schemas.microsoft.com/office/word/2010/wordprocessingCanvas" xmlns:mo="http://schemas.microsoft.com/office/mac/office/2008/main" xmlns:mc="http://schemas.openxmlformats.org/markup-compatibility/2006" xmlns:mv="urn:schemas-microsoft-com:mac:vml" xmlns:o="urn:schemas-microsoft-com:office:office" xmlns:r="http://schemas.openxmlformats.org/officeDocument/2006/relationships" xmlns:m="http://schemas.openxmlformats.org/officeDocument/2006/math" xmlns:v="urn:schemas-microsoft-com:vml" xmlns:wp14="http://schemas.microsoft.com/office/word/2010/wordprocessingDrawing" xmlns:wp="http://schemas.openxmlformats.org/drawingml/2006/wordprocessingDrawing" xmlns:w10="urn:schemas-microsoft-com:office:word" xmlns:w="http://schemas.openxmlformats.org/wordprocessingml/2006/main" xmlns:w14="http://schemas.microsoft.com/office/word/2010/wordml" xmlns:w15="http://schemas.microsoft.com/office/word/2012/wordml" xmlns:wpg="http://schemas.microsoft.com/office/word/2010/wordprocessingGroup" xmlns:wpi="http://schemas.microsoft.com/office/word/2010/wordprocessingInk" xmlns:wne="http://schemas.microsoft.com/office/word/2006/wordml" xmlns:wps="http://schemas.microsoft.com/office/word/2010/wordprocessingShape" mc:Ignorable="w14 w15 wp14">
   <w:body>
+    <w:p>
+      <w:r>
+        <w:t>Sabrina Zhou, Pavan Ravindra, Gaurav Guglani</w:t>
+      </w:r>
+    </w:p>
+    <w:p>
+      <w:r>
+        <w:t>Using 5 late days</w:t>
+      </w:r>
+      <w:bookmarkStart w:id="0" w:name="_GoBack"/>
+      <w:bookmarkEnd w:id="0"/>
+    </w:p>
+    <w:p/>
     <w:p>
       <w:r>
         <w:t xml:space="preserve">For </w:t>
@@ -214,6 +227,7 @@
     </w:p>
     <w:p>
       <w:r>
+        <w:lastRenderedPageBreak/>
         <w:t xml:space="preserve">Creating the color models wasn’t </w:t>
       </w:r>
       <w:r>
@@ -235,11 +249,7 @@
         <w:t>points</w:t>
       </w:r>
       <w:r>
-        <w:t xml:space="preserve"> in the </w:t>
-      </w:r>
-      <w:r>
-        <w:lastRenderedPageBreak/>
-        <w:t xml:space="preserve">foreground and background, </w:t>
+        <w:t xml:space="preserve"> in the foreground and background, </w:t>
       </w:r>
       <w:r>
         <w:t xml:space="preserve">distance from points to the mask, and </w:t>
@@ -3901,8 +3911,6 @@
           <w:rFonts w:ascii="Times New Roman" w:eastAsia="Times New Roman" w:hAnsi="Times New Roman" w:cs="Times New Roman"/>
         </w:rPr>
       </w:pPr>
-      <w:bookmarkStart w:id="0" w:name="_GoBack"/>
-      <w:bookmarkEnd w:id="0"/>
     </w:p>
     <w:p>
       <w:pPr>

</xml_diff>